<commit_message>
lectures 6 and 7
</commit_message>
<xml_diff>
--- a/Exams/Final.docx
+++ b/Exams/Final.docx
@@ -1953,13 +1953,7 @@
           <w:rPr>
             <w:rFonts w:ascii="Cambria Math" w:hAnsi="Cambria Math"/>
           </w:rPr>
-          <m:t>A</m:t>
-        </m:r>
-        <m:r>
-          <w:rPr>
-            <w:rFonts w:ascii="Cambria Math" w:hAnsi="Cambria Math"/>
-          </w:rPr>
-          <m:t xml:space="preserve"> 100</m:t>
+          <m:t>A 100</m:t>
         </m:r>
         <m:d>
           <m:dPr>
@@ -3214,6 +3208,9 @@
       </w:r>
       <m:oMath>
         <m:r>
+          <m:rPr>
+            <m:sty m:val="p"/>
+          </m:rPr>
           <w:rPr>
             <w:rFonts w:ascii="Cambria Math" w:hAnsi="Cambria Math"/>
           </w:rPr>
@@ -3493,10 +3490,7 @@
         <w:spacing w:after="0"/>
       </w:pPr>
       <w:r>
-        <w:t xml:space="preserve">Hypotheses: </w:t>
-      </w:r>
-      <w:r>
-        <w:t>H</w:t>
+        <w:t>Hypotheses: H</w:t>
       </w:r>
       <w:r>
         <w:rPr>
@@ -3567,7 +3561,13 @@
         </w:rPr>
       </w:pPr>
       <w:r>
-        <w:t xml:space="preserve">Test statistic </w:t>
+        <w:t>Test statistic</w:t>
+      </w:r>
+      <w:r>
+        <w:t>:</w:t>
+      </w:r>
+      <w:r>
+        <w:t xml:space="preserve"> </w:t>
       </w:r>
       <m:oMath>
         <m:r>
@@ -3650,13 +3650,7 @@
                       <w:rPr>
                         <w:rFonts w:ascii="Cambria Math" w:hAnsi="Cambria Math"/>
                       </w:rPr>
-                      <m:t>hat</m:t>
-                    </m:r>
-                    <m:r>
-                      <w:rPr>
-                        <w:rFonts w:ascii="Cambria Math" w:hAnsi="Cambria Math"/>
-                      </w:rPr>
-                      <m:t>2</m:t>
+                      <m:t>hat2</m:t>
                     </m:r>
                   </m:sub>
                 </m:sSub>
@@ -3969,10 +3963,2118 @@
     <w:p>
       <w:pPr>
         <w:spacing w:after="0"/>
-      </w:pPr>
-      <w:r>
-        <w:t>Page 114</w:t>
-      </w:r>
+        <w:rPr>
+          <w:rFonts w:eastAsiaTheme="minorEastAsia"/>
+          <w:b/>
+        </w:rPr>
+      </w:pPr>
+      <w:r>
+        <w:rPr>
+          <w:rFonts w:eastAsiaTheme="minorEastAsia"/>
+          <w:b/>
+        </w:rPr>
+        <w:t>Chi-Square Test of GOF</w:t>
+      </w:r>
+      <w:r>
+        <w:rPr>
+          <w:rFonts w:eastAsiaTheme="minorEastAsia"/>
+          <w:b/>
+        </w:rPr>
+        <w:t xml:space="preserve"> (goodness of fit)</w:t>
+      </w:r>
+    </w:p>
+    <w:p>
+      <w:pPr>
+        <w:spacing w:after="0"/>
+        <w:rPr>
+          <w:rFonts w:eastAsiaTheme="minorEastAsia"/>
+        </w:rPr>
+      </w:pPr>
+      <w:r>
+        <w:rPr>
+          <w:rFonts w:eastAsiaTheme="minorEastAsia"/>
+        </w:rPr>
+        <w:t>H</w:t>
+      </w:r>
+      <w:r>
+        <w:rPr>
+          <w:rFonts w:eastAsiaTheme="minorEastAsia"/>
+          <w:vertAlign w:val="subscript"/>
+        </w:rPr>
+        <w:t>0</w:t>
+      </w:r>
+      <w:r>
+        <w:rPr>
+          <w:rFonts w:eastAsiaTheme="minorEastAsia"/>
+        </w:rPr>
+        <w:t>: There is no inconsistency between the observed and expected counts</w:t>
+      </w:r>
+    </w:p>
+    <w:p>
+      <w:pPr>
+        <w:spacing w:after="0"/>
+        <w:rPr>
+          <w:rFonts w:eastAsiaTheme="minorEastAsia"/>
+        </w:rPr>
+      </w:pPr>
+      <w:r>
+        <w:rPr>
+          <w:rFonts w:eastAsiaTheme="minorEastAsia"/>
+        </w:rPr>
+        <w:t>H</w:t>
+      </w:r>
+      <w:r>
+        <w:rPr>
+          <w:rFonts w:eastAsiaTheme="minorEastAsia"/>
+          <w:vertAlign w:val="subscript"/>
+        </w:rPr>
+        <w:t>A</w:t>
+      </w:r>
+      <w:r>
+        <w:rPr>
+          <w:rFonts w:eastAsiaTheme="minorEastAsia"/>
+        </w:rPr>
+        <w:t>: There is an inconsistency between the observed and expected counts</w:t>
+      </w:r>
+      <w:r>
+        <w:rPr>
+          <w:rFonts w:eastAsiaTheme="minorEastAsia"/>
+        </w:rPr>
+        <w:t xml:space="preserve"> </w:t>
+      </w:r>
+    </w:p>
+    <w:p>
+      <w:pPr>
+        <w:spacing w:after="0"/>
+        <w:rPr>
+          <w:rFonts w:eastAsiaTheme="minorEastAsia"/>
+        </w:rPr>
+      </w:pPr>
+      <w:r>
+        <w:rPr>
+          <w:rFonts w:eastAsiaTheme="minorEastAsia"/>
+        </w:rPr>
+        <w:t xml:space="preserve">Test Statistic </w:t>
+      </w:r>
+      <m:oMath>
+        <m:sSup>
+          <m:sSupPr>
+            <m:ctrlPr>
+              <w:rPr>
+                <w:rFonts w:ascii="Cambria Math" w:eastAsiaTheme="minorEastAsia" w:hAnsi="Cambria Math"/>
+                <w:i/>
+              </w:rPr>
+            </m:ctrlPr>
+          </m:sSupPr>
+          <m:e>
+            <m:r>
+              <w:rPr>
+                <w:rFonts w:ascii="Cambria Math" w:eastAsiaTheme="minorEastAsia" w:hAnsi="Cambria Math"/>
+              </w:rPr>
+              <m:t>χ</m:t>
+            </m:r>
+          </m:e>
+          <m:sup>
+            <m:r>
+              <w:rPr>
+                <w:rFonts w:ascii="Cambria Math" w:eastAsiaTheme="minorEastAsia" w:hAnsi="Cambria Math"/>
+              </w:rPr>
+              <m:t>2</m:t>
+            </m:r>
+          </m:sup>
+        </m:sSup>
+        <m:r>
+          <w:rPr>
+            <w:rFonts w:ascii="Cambria Math" w:eastAsiaTheme="minorEastAsia" w:hAnsi="Cambria Math"/>
+          </w:rPr>
+          <m:t>=</m:t>
+        </m:r>
+        <m:nary>
+          <m:naryPr>
+            <m:chr m:val="∑"/>
+            <m:limLoc m:val="undOvr"/>
+            <m:ctrlPr>
+              <w:rPr>
+                <w:rFonts w:ascii="Cambria Math" w:eastAsiaTheme="minorEastAsia" w:hAnsi="Cambria Math"/>
+                <w:i/>
+              </w:rPr>
+            </m:ctrlPr>
+          </m:naryPr>
+          <m:sub>
+            <m:r>
+              <w:rPr>
+                <w:rFonts w:ascii="Cambria Math" w:eastAsiaTheme="minorEastAsia" w:hAnsi="Cambria Math"/>
+              </w:rPr>
+              <m:t>i=1</m:t>
+            </m:r>
+          </m:sub>
+          <m:sup>
+            <m:r>
+              <w:rPr>
+                <w:rFonts w:ascii="Cambria Math" w:eastAsiaTheme="minorEastAsia" w:hAnsi="Cambria Math"/>
+              </w:rPr>
+              <m:t>k</m:t>
+            </m:r>
+          </m:sup>
+          <m:e>
+            <m:f>
+              <m:fPr>
+                <m:ctrlPr>
+                  <w:rPr>
+                    <w:rFonts w:ascii="Cambria Math" w:eastAsiaTheme="minorEastAsia" w:hAnsi="Cambria Math"/>
+                    <w:i/>
+                  </w:rPr>
+                </m:ctrlPr>
+              </m:fPr>
+              <m:num>
+                <m:sSup>
+                  <m:sSupPr>
+                    <m:ctrlPr>
+                      <w:rPr>
+                        <w:rFonts w:ascii="Cambria Math" w:eastAsiaTheme="minorEastAsia" w:hAnsi="Cambria Math"/>
+                        <w:i/>
+                      </w:rPr>
+                    </m:ctrlPr>
+                  </m:sSupPr>
+                  <m:e>
+                    <m:r>
+                      <w:rPr>
+                        <w:rFonts w:ascii="Cambria Math" w:eastAsiaTheme="minorEastAsia" w:hAnsi="Cambria Math"/>
+                      </w:rPr>
+                      <m:t>(</m:t>
+                    </m:r>
+                    <m:sSub>
+                      <m:sSubPr>
+                        <m:ctrlPr>
+                          <w:rPr>
+                            <w:rFonts w:ascii="Cambria Math" w:eastAsiaTheme="minorEastAsia" w:hAnsi="Cambria Math"/>
+                            <w:i/>
+                          </w:rPr>
+                        </m:ctrlPr>
+                      </m:sSubPr>
+                      <m:e>
+                        <m:r>
+                          <w:rPr>
+                            <w:rFonts w:ascii="Cambria Math" w:eastAsiaTheme="minorEastAsia" w:hAnsi="Cambria Math"/>
+                          </w:rPr>
+                          <m:t>O</m:t>
+                        </m:r>
+                      </m:e>
+                      <m:sub>
+                        <m:r>
+                          <w:rPr>
+                            <w:rFonts w:ascii="Cambria Math" w:eastAsiaTheme="minorEastAsia" w:hAnsi="Cambria Math"/>
+                          </w:rPr>
+                          <m:t>i</m:t>
+                        </m:r>
+                      </m:sub>
+                    </m:sSub>
+                    <m:r>
+                      <w:rPr>
+                        <w:rFonts w:ascii="Cambria Math" w:eastAsiaTheme="minorEastAsia" w:hAnsi="Cambria Math"/>
+                      </w:rPr>
+                      <m:t>-</m:t>
+                    </m:r>
+                    <m:sSub>
+                      <m:sSubPr>
+                        <m:ctrlPr>
+                          <w:rPr>
+                            <w:rFonts w:ascii="Cambria Math" w:eastAsiaTheme="minorEastAsia" w:hAnsi="Cambria Math"/>
+                            <w:i/>
+                          </w:rPr>
+                        </m:ctrlPr>
+                      </m:sSubPr>
+                      <m:e>
+                        <m:r>
+                          <w:rPr>
+                            <w:rFonts w:ascii="Cambria Math" w:eastAsiaTheme="minorEastAsia" w:hAnsi="Cambria Math"/>
+                          </w:rPr>
+                          <m:t>E</m:t>
+                        </m:r>
+                      </m:e>
+                      <m:sub>
+                        <m:r>
+                          <w:rPr>
+                            <w:rFonts w:ascii="Cambria Math" w:eastAsiaTheme="minorEastAsia" w:hAnsi="Cambria Math"/>
+                          </w:rPr>
+                          <m:t>i</m:t>
+                        </m:r>
+                      </m:sub>
+                    </m:sSub>
+                    <m:r>
+                      <w:rPr>
+                        <w:rFonts w:ascii="Cambria Math" w:eastAsiaTheme="minorEastAsia" w:hAnsi="Cambria Math"/>
+                      </w:rPr>
+                      <m:t>)</m:t>
+                    </m:r>
+                  </m:e>
+                  <m:sup>
+                    <m:r>
+                      <w:rPr>
+                        <w:rFonts w:ascii="Cambria Math" w:eastAsiaTheme="minorEastAsia" w:hAnsi="Cambria Math"/>
+                      </w:rPr>
+                      <m:t>2</m:t>
+                    </m:r>
+                  </m:sup>
+                </m:sSup>
+              </m:num>
+              <m:den>
+                <m:sSub>
+                  <m:sSubPr>
+                    <m:ctrlPr>
+                      <w:rPr>
+                        <w:rFonts w:ascii="Cambria Math" w:eastAsiaTheme="minorEastAsia" w:hAnsi="Cambria Math"/>
+                        <w:i/>
+                      </w:rPr>
+                    </m:ctrlPr>
+                  </m:sSubPr>
+                  <m:e>
+                    <m:r>
+                      <w:rPr>
+                        <w:rFonts w:ascii="Cambria Math" w:eastAsiaTheme="minorEastAsia" w:hAnsi="Cambria Math"/>
+                      </w:rPr>
+                      <m:t>E</m:t>
+                    </m:r>
+                  </m:e>
+                  <m:sub>
+                    <m:r>
+                      <w:rPr>
+                        <w:rFonts w:ascii="Cambria Math" w:eastAsiaTheme="minorEastAsia" w:hAnsi="Cambria Math"/>
+                      </w:rPr>
+                      <m:t>i</m:t>
+                    </m:r>
+                  </m:sub>
+                </m:sSub>
+              </m:den>
+            </m:f>
+          </m:e>
+        </m:nary>
+      </m:oMath>
+      <w:r>
+        <w:rPr>
+          <w:rFonts w:eastAsiaTheme="minorEastAsia"/>
+        </w:rPr>
+        <w:t xml:space="preserve">, k=total number of cells, Larger </w:t>
+      </w:r>
+      <w:r>
+        <w:rPr>
+          <w:rFonts w:eastAsiaTheme="minorEastAsia" w:cstheme="minorHAnsi"/>
+        </w:rPr>
+        <w:t>Χ</w:t>
+      </w:r>
+      <w:r>
+        <w:rPr>
+          <w:rFonts w:eastAsiaTheme="minorEastAsia"/>
+          <w:vertAlign w:val="superscript"/>
+        </w:rPr>
+        <w:t>2</w:t>
+      </w:r>
+      <w:r>
+        <w:rPr>
+          <w:rFonts w:eastAsiaTheme="minorEastAsia"/>
+        </w:rPr>
+        <w:t xml:space="preserve"> means stronger deviation from null </w:t>
+      </w:r>
+    </w:p>
+    <w:p>
+      <w:pPr>
+        <w:spacing w:after="0"/>
+        <w:rPr>
+          <w:rFonts w:eastAsiaTheme="minorEastAsia"/>
+        </w:rPr>
+      </w:pPr>
+      <w:r>
+        <w:rPr>
+          <w:rFonts w:eastAsiaTheme="minorEastAsia"/>
+        </w:rPr>
+        <w:t xml:space="preserve">Expected cell counts </w:t>
+      </w:r>
+      <w:proofErr w:type="spellStart"/>
+      <w:r>
+        <w:rPr>
+          <w:rFonts w:eastAsiaTheme="minorEastAsia"/>
+        </w:rPr>
+        <w:t>E</w:t>
+      </w:r>
+      <w:r>
+        <w:rPr>
+          <w:rFonts w:eastAsiaTheme="minorEastAsia"/>
+          <w:vertAlign w:val="subscript"/>
+        </w:rPr>
+        <w:t>i</w:t>
+      </w:r>
+      <w:proofErr w:type="spellEnd"/>
+      <w:r>
+        <w:rPr>
+          <w:rFonts w:eastAsiaTheme="minorEastAsia"/>
+        </w:rPr>
+        <w:t>, Observed Cell Counts O</w:t>
+      </w:r>
+      <w:r>
+        <w:rPr>
+          <w:rFonts w:eastAsiaTheme="minorEastAsia"/>
+          <w:vertAlign w:val="subscript"/>
+        </w:rPr>
+        <w:t>i</w:t>
+      </w:r>
+    </w:p>
+    <w:p>
+      <w:pPr>
+        <w:spacing w:after="0"/>
+        <w:rPr>
+          <w:rFonts w:eastAsiaTheme="minorEastAsia"/>
+        </w:rPr>
+      </w:pPr>
+      <w:r>
+        <w:rPr>
+          <w:rFonts w:eastAsiaTheme="minorEastAsia"/>
+        </w:rPr>
+        <w:t>hypothesis</w:t>
+      </w:r>
+      <w:r>
+        <w:rPr>
+          <w:rFonts w:eastAsiaTheme="minorEastAsia"/>
+        </w:rPr>
+        <w:t xml:space="preserve"> testing</w:t>
+      </w:r>
+    </w:p>
+    <w:p>
+      <w:pPr>
+        <w:spacing w:after="0"/>
+        <w:rPr>
+          <w:rFonts w:eastAsiaTheme="minorEastAsia"/>
+        </w:rPr>
+      </w:pPr>
+      <w:r>
+        <w:rPr>
+          <w:rFonts w:eastAsiaTheme="minorEastAsia"/>
+        </w:rPr>
+        <w:t>Degrees of freedom = k-1</w:t>
+      </w:r>
+    </w:p>
+    <w:p>
+      <w:pPr>
+        <w:spacing w:after="0"/>
+        <w:rPr>
+          <w:rFonts w:eastAsiaTheme="minorEastAsia"/>
+        </w:rPr>
+      </w:pPr>
+      <w:r>
+        <w:rPr>
+          <w:rFonts w:eastAsiaTheme="minorEastAsia"/>
+        </w:rPr>
+        <w:t xml:space="preserve">Hypothesis Testing Conditions: 1) Independence, </w:t>
+      </w:r>
+      <w:proofErr w:type="gramStart"/>
+      <w:r>
+        <w:rPr>
+          <w:rFonts w:eastAsiaTheme="minorEastAsia"/>
+        </w:rPr>
+        <w:t>Each</w:t>
+      </w:r>
+      <w:proofErr w:type="gramEnd"/>
+      <w:r>
+        <w:rPr>
+          <w:rFonts w:eastAsiaTheme="minorEastAsia"/>
+        </w:rPr>
+        <w:t xml:space="preserve"> case within the table is independent of all other</w:t>
+      </w:r>
+    </w:p>
+    <w:p>
+      <w:pPr>
+        <w:spacing w:after="0"/>
+        <w:rPr>
+          <w:rFonts w:eastAsiaTheme="minorEastAsia"/>
+        </w:rPr>
+      </w:pPr>
+      <w:r>
+        <w:rPr>
+          <w:rFonts w:eastAsiaTheme="minorEastAsia"/>
+        </w:rPr>
+        <w:t>cases in the table</w:t>
+      </w:r>
+      <w:r>
+        <w:rPr>
+          <w:rFonts w:eastAsiaTheme="minorEastAsia"/>
+        </w:rPr>
+        <w:t xml:space="preserve"> 2) Sample size,</w:t>
+      </w:r>
+      <w:r>
+        <w:t xml:space="preserve"> </w:t>
+      </w:r>
+      <w:proofErr w:type="gramStart"/>
+      <w:r>
+        <w:rPr>
+          <w:rFonts w:eastAsiaTheme="minorEastAsia"/>
+        </w:rPr>
+        <w:t>Each</w:t>
+      </w:r>
+      <w:proofErr w:type="gramEnd"/>
+      <w:r>
+        <w:rPr>
+          <w:rFonts w:eastAsiaTheme="minorEastAsia"/>
+        </w:rPr>
+        <w:t xml:space="preserve"> cell must have at least 5 expected cases</w:t>
+      </w:r>
+      <w:r>
+        <w:rPr>
+          <w:rFonts w:eastAsiaTheme="minorEastAsia"/>
+        </w:rPr>
+        <w:t xml:space="preserve"> 3) df&gt;1, degrees of freedom must be greater than 1</w:t>
+      </w:r>
+    </w:p>
+    <w:p>
+      <w:pPr>
+        <w:spacing w:after="0"/>
+        <w:rPr>
+          <w:rFonts w:eastAsiaTheme="minorEastAsia"/>
+        </w:rPr>
+      </w:pPr>
+    </w:p>
+    <w:p>
+      <w:pPr>
+        <w:spacing w:after="0"/>
+        <w:rPr>
+          <w:rFonts w:eastAsiaTheme="minorEastAsia"/>
+          <w:b/>
+        </w:rPr>
+      </w:pPr>
+      <w:r>
+        <w:rPr>
+          <w:rFonts w:eastAsiaTheme="minorEastAsia"/>
+          <w:b/>
+        </w:rPr>
+        <w:t>Chi-Square Test of Independence</w:t>
+      </w:r>
+    </w:p>
+    <w:p>
+      <w:pPr>
+        <w:spacing w:after="0"/>
+        <w:rPr>
+          <w:rFonts w:eastAsiaTheme="minorEastAsia"/>
+        </w:rPr>
+      </w:pPr>
+      <w:r>
+        <w:rPr>
+          <w:rFonts w:eastAsiaTheme="minorEastAsia"/>
+        </w:rPr>
+        <w:t>Hypothesis testing</w:t>
+      </w:r>
+    </w:p>
+    <w:p>
+      <w:pPr>
+        <w:spacing w:after="0"/>
+        <w:rPr>
+          <w:rFonts w:eastAsiaTheme="minorEastAsia"/>
+        </w:rPr>
+      </w:pPr>
+      <w:r>
+        <w:rPr>
+          <w:rFonts w:eastAsiaTheme="minorEastAsia"/>
+        </w:rPr>
+        <w:t xml:space="preserve">Test Statistic </w:t>
+      </w:r>
+      <m:oMath>
+        <m:sSup>
+          <m:sSupPr>
+            <m:ctrlPr>
+              <w:rPr>
+                <w:rFonts w:ascii="Cambria Math" w:eastAsiaTheme="minorEastAsia" w:hAnsi="Cambria Math"/>
+                <w:i/>
+              </w:rPr>
+            </m:ctrlPr>
+          </m:sSupPr>
+          <m:e>
+            <m:r>
+              <w:rPr>
+                <w:rFonts w:ascii="Cambria Math" w:eastAsiaTheme="minorEastAsia" w:hAnsi="Cambria Math"/>
+              </w:rPr>
+              <m:t>χ</m:t>
+            </m:r>
+          </m:e>
+          <m:sup>
+            <m:r>
+              <w:rPr>
+                <w:rFonts w:ascii="Cambria Math" w:eastAsiaTheme="minorEastAsia" w:hAnsi="Cambria Math"/>
+              </w:rPr>
+              <m:t>2</m:t>
+            </m:r>
+          </m:sup>
+        </m:sSup>
+        <m:r>
+          <w:rPr>
+            <w:rFonts w:ascii="Cambria Math" w:eastAsiaTheme="minorEastAsia" w:hAnsi="Cambria Math"/>
+          </w:rPr>
+          <m:t>=</m:t>
+        </m:r>
+        <m:nary>
+          <m:naryPr>
+            <m:chr m:val="∑"/>
+            <m:limLoc m:val="undOvr"/>
+            <m:ctrlPr>
+              <w:rPr>
+                <w:rFonts w:ascii="Cambria Math" w:eastAsiaTheme="minorEastAsia" w:hAnsi="Cambria Math"/>
+                <w:i/>
+              </w:rPr>
+            </m:ctrlPr>
+          </m:naryPr>
+          <m:sub>
+            <m:r>
+              <w:rPr>
+                <w:rFonts w:ascii="Cambria Math" w:eastAsiaTheme="minorEastAsia" w:hAnsi="Cambria Math"/>
+              </w:rPr>
+              <m:t>i=1</m:t>
+            </m:r>
+          </m:sub>
+          <m:sup>
+            <m:r>
+              <w:rPr>
+                <w:rFonts w:ascii="Cambria Math" w:eastAsiaTheme="minorEastAsia" w:hAnsi="Cambria Math"/>
+              </w:rPr>
+              <m:t>k</m:t>
+            </m:r>
+          </m:sup>
+          <m:e>
+            <m:f>
+              <m:fPr>
+                <m:ctrlPr>
+                  <w:rPr>
+                    <w:rFonts w:ascii="Cambria Math" w:eastAsiaTheme="minorEastAsia" w:hAnsi="Cambria Math"/>
+                    <w:i/>
+                  </w:rPr>
+                </m:ctrlPr>
+              </m:fPr>
+              <m:num>
+                <m:sSup>
+                  <m:sSupPr>
+                    <m:ctrlPr>
+                      <w:rPr>
+                        <w:rFonts w:ascii="Cambria Math" w:eastAsiaTheme="minorEastAsia" w:hAnsi="Cambria Math"/>
+                        <w:i/>
+                      </w:rPr>
+                    </m:ctrlPr>
+                  </m:sSupPr>
+                  <m:e>
+                    <m:r>
+                      <w:rPr>
+                        <w:rFonts w:ascii="Cambria Math" w:eastAsiaTheme="minorEastAsia" w:hAnsi="Cambria Math"/>
+                      </w:rPr>
+                      <m:t>(</m:t>
+                    </m:r>
+                    <m:r>
+                      <w:rPr>
+                        <w:rFonts w:ascii="Cambria Math" w:eastAsiaTheme="minorEastAsia" w:hAnsi="Cambria Math"/>
+                      </w:rPr>
+                      <m:t>O</m:t>
+                    </m:r>
+                    <m:r>
+                      <w:rPr>
+                        <w:rFonts w:ascii="Cambria Math" w:eastAsiaTheme="minorEastAsia" w:hAnsi="Cambria Math"/>
+                      </w:rPr>
+                      <m:t>-</m:t>
+                    </m:r>
+                    <m:r>
+                      <w:rPr>
+                        <w:rFonts w:ascii="Cambria Math" w:eastAsiaTheme="minorEastAsia" w:hAnsi="Cambria Math"/>
+                      </w:rPr>
+                      <m:t>E</m:t>
+                    </m:r>
+                    <m:r>
+                      <w:rPr>
+                        <w:rFonts w:ascii="Cambria Math" w:eastAsiaTheme="minorEastAsia" w:hAnsi="Cambria Math"/>
+                      </w:rPr>
+                      <m:t>)</m:t>
+                    </m:r>
+                  </m:e>
+                  <m:sup>
+                    <m:r>
+                      <w:rPr>
+                        <w:rFonts w:ascii="Cambria Math" w:eastAsiaTheme="minorEastAsia" w:hAnsi="Cambria Math"/>
+                      </w:rPr>
+                      <m:t>2</m:t>
+                    </m:r>
+                  </m:sup>
+                </m:sSup>
+              </m:num>
+              <m:den>
+                <m:r>
+                  <w:rPr>
+                    <w:rFonts w:ascii="Cambria Math" w:eastAsiaTheme="minorEastAsia" w:hAnsi="Cambria Math"/>
+                  </w:rPr>
+                  <m:t>E</m:t>
+                </m:r>
+              </m:den>
+            </m:f>
+          </m:e>
+        </m:nary>
+      </m:oMath>
+      <w:r>
+        <w:rPr>
+          <w:rFonts w:eastAsiaTheme="minorEastAsia"/>
+        </w:rPr>
+        <w:t xml:space="preserve"> where df = (R-</w:t>
+      </w:r>
+      <w:proofErr w:type="gramStart"/>
+      <w:r>
+        <w:rPr>
+          <w:rFonts w:eastAsiaTheme="minorEastAsia"/>
+        </w:rPr>
+        <w:t>1)x</w:t>
+      </w:r>
+      <w:proofErr w:type="gramEnd"/>
+      <w:r>
+        <w:rPr>
+          <w:rFonts w:eastAsiaTheme="minorEastAsia"/>
+        </w:rPr>
+        <w:t>(C-1)</w:t>
+      </w:r>
+    </w:p>
+    <w:p>
+      <w:pPr>
+        <w:spacing w:after="0"/>
+        <w:rPr>
+          <w:rFonts w:eastAsiaTheme="minorEastAsia"/>
+        </w:rPr>
+      </w:pPr>
+      <w:r>
+        <w:rPr>
+          <w:rFonts w:eastAsiaTheme="minorEastAsia"/>
+        </w:rPr>
+        <w:t>K is the number of cells, R is the number of rows, and C is the number of columns</w:t>
+      </w:r>
+    </w:p>
+    <w:p>
+      <w:pPr>
+        <w:spacing w:after="0"/>
+        <w:rPr>
+          <w:rFonts w:eastAsiaTheme="minorEastAsia"/>
+        </w:rPr>
+      </w:pPr>
+      <w:r>
+        <w:rPr>
+          <w:rFonts w:eastAsiaTheme="minorEastAsia"/>
+        </w:rPr>
+        <w:t>p-value is the area under the X</w:t>
+      </w:r>
+      <w:r>
+        <w:rPr>
+          <w:rFonts w:eastAsiaTheme="minorEastAsia"/>
+          <w:vertAlign w:val="superscript"/>
+        </w:rPr>
+        <w:t>2</w:t>
+      </w:r>
+      <w:r>
+        <w:rPr>
+          <w:rFonts w:eastAsiaTheme="minorEastAsia"/>
+        </w:rPr>
+        <w:t xml:space="preserve"> curve</w:t>
+      </w:r>
+    </w:p>
+    <w:p>
+      <w:pPr>
+        <w:spacing w:after="0"/>
+        <w:rPr>
+          <w:rFonts w:eastAsiaTheme="minorEastAsia"/>
+        </w:rPr>
+      </w:pPr>
+      <m:oMathPara>
+        <m:oMathParaPr>
+          <m:jc m:val="left"/>
+        </m:oMathParaPr>
+        <m:oMath>
+          <m:r>
+            <w:rPr>
+              <w:rFonts w:ascii="Cambria Math" w:eastAsiaTheme="minorEastAsia" w:hAnsi="Cambria Math"/>
+            </w:rPr>
+            <w:lastRenderedPageBreak/>
+            <m:t xml:space="preserve">Expected Count= </m:t>
+          </m:r>
+          <m:f>
+            <m:fPr>
+              <m:ctrlPr>
+                <w:rPr>
+                  <w:rFonts w:ascii="Cambria Math" w:eastAsiaTheme="minorEastAsia" w:hAnsi="Cambria Math"/>
+                  <w:i/>
+                </w:rPr>
+              </m:ctrlPr>
+            </m:fPr>
+            <m:num>
+              <m:d>
+                <m:dPr>
+                  <m:ctrlPr>
+                    <w:rPr>
+                      <w:rFonts w:ascii="Cambria Math" w:eastAsiaTheme="minorEastAsia" w:hAnsi="Cambria Math"/>
+                      <w:i/>
+                    </w:rPr>
+                  </m:ctrlPr>
+                </m:dPr>
+                <m:e>
+                  <m:r>
+                    <w:rPr>
+                      <w:rFonts w:ascii="Cambria Math" w:eastAsiaTheme="minorEastAsia" w:hAnsi="Cambria Math"/>
+                    </w:rPr>
+                    <m:t>row total</m:t>
+                  </m:r>
+                </m:e>
+              </m:d>
+              <m:r>
+                <w:rPr>
+                  <w:rFonts w:ascii="Cambria Math" w:eastAsiaTheme="minorEastAsia" w:hAnsi="Cambria Math"/>
+                </w:rPr>
+                <m:t>x (column total)</m:t>
+              </m:r>
+            </m:num>
+            <m:den>
+              <m:r>
+                <w:rPr>
+                  <w:rFonts w:ascii="Cambria Math" w:eastAsiaTheme="minorEastAsia" w:hAnsi="Cambria Math"/>
+                </w:rPr>
+                <m:t>table total</m:t>
+              </m:r>
+            </m:den>
+          </m:f>
+        </m:oMath>
+      </m:oMathPara>
+    </w:p>
+    <w:p>
+      <w:pPr>
+        <w:spacing w:after="0"/>
+        <w:rPr>
+          <w:rFonts w:eastAsiaTheme="minorEastAsia"/>
+          <w:b/>
+        </w:rPr>
+      </w:pPr>
+      <w:r>
+        <w:rPr>
+          <w:rFonts w:eastAsiaTheme="minorEastAsia"/>
+          <w:b/>
+        </w:rPr>
+        <w:t>Lecture 7</w:t>
+      </w:r>
+      <w:r>
+        <w:rPr>
+          <w:rFonts w:eastAsiaTheme="minorEastAsia"/>
+          <w:b/>
+        </w:rPr>
+        <w:t xml:space="preserve"> Linear Regression</w:t>
+      </w:r>
+    </w:p>
+    <w:p>
+      <w:pPr>
+        <w:autoSpaceDE w:val="0"/>
+        <w:autoSpaceDN w:val="0"/>
+        <w:adjustRightInd w:val="0"/>
+        <w:spacing w:after="0" w:line="240" w:lineRule="auto"/>
+        <w:rPr>
+          <w:rFonts w:ascii="NimbusSanL-Regu" w:hAnsi="NimbusSanL-Regu" w:cs="NimbusSanL-Regu"/>
+          <w:color w:val="000000"/>
+          <w:sz w:val="21"/>
+          <w:szCs w:val="21"/>
+        </w:rPr>
+      </w:pPr>
+      <w:r>
+        <w:rPr>
+          <w:rFonts w:ascii="NimbusSanL-Regu" w:hAnsi="NimbusSanL-Regu" w:cs="NimbusSanL-Regu"/>
+          <w:color w:val="2DA3C0"/>
+          <w:sz w:val="21"/>
+          <w:szCs w:val="21"/>
+        </w:rPr>
+        <w:t>Correlation</w:t>
+      </w:r>
+      <w:r>
+        <w:rPr>
+          <w:rFonts w:ascii="NimbusSanL-Regu" w:hAnsi="NimbusSanL-Regu" w:cs="NimbusSanL-Regu"/>
+          <w:color w:val="000000"/>
+          <w:sz w:val="21"/>
+          <w:szCs w:val="21"/>
+        </w:rPr>
+        <w:t xml:space="preserve">: Quantifies the </w:t>
+      </w:r>
+      <w:r>
+        <w:rPr>
+          <w:rFonts w:ascii="NimbusSanL-Regu-Slant_167" w:hAnsi="NimbusSanL-Regu-Slant_167" w:cs="NimbusSanL-Regu-Slant_167"/>
+          <w:color w:val="CB0F3E"/>
+          <w:sz w:val="21"/>
+          <w:szCs w:val="21"/>
+        </w:rPr>
+        <w:t xml:space="preserve">linear </w:t>
+      </w:r>
+      <w:r>
+        <w:rPr>
+          <w:rFonts w:ascii="NimbusSanL-Regu" w:hAnsi="NimbusSanL-Regu" w:cs="NimbusSanL-Regu"/>
+          <w:color w:val="000000"/>
+          <w:sz w:val="21"/>
+          <w:szCs w:val="21"/>
+        </w:rPr>
+        <w:t>relationship between two</w:t>
+      </w:r>
+      <w:r>
+        <w:rPr>
+          <w:rFonts w:ascii="NimbusSanL-Regu" w:hAnsi="NimbusSanL-Regu" w:cs="NimbusSanL-Regu"/>
+          <w:color w:val="000000"/>
+          <w:sz w:val="21"/>
+          <w:szCs w:val="21"/>
+        </w:rPr>
+        <w:t xml:space="preserve"> </w:t>
+      </w:r>
+      <w:r>
+        <w:rPr>
+          <w:rFonts w:ascii="NimbusSanL-Regu-Slant_167" w:hAnsi="NimbusSanL-Regu-Slant_167" w:cs="NimbusSanL-Regu-Slant_167"/>
+          <w:color w:val="CB0F3E"/>
+          <w:sz w:val="21"/>
+          <w:szCs w:val="21"/>
+        </w:rPr>
+        <w:t xml:space="preserve">numerical </w:t>
+      </w:r>
+      <w:r>
+        <w:rPr>
+          <w:rFonts w:ascii="NimbusSanL-Regu" w:hAnsi="NimbusSanL-Regu" w:cs="NimbusSanL-Regu"/>
+          <w:color w:val="000000"/>
+          <w:sz w:val="21"/>
+          <w:szCs w:val="21"/>
+        </w:rPr>
+        <w:t>variables.</w:t>
+      </w:r>
+    </w:p>
+    <w:p>
+      <w:pPr>
+        <w:autoSpaceDE w:val="0"/>
+        <w:autoSpaceDN w:val="0"/>
+        <w:adjustRightInd w:val="0"/>
+        <w:spacing w:after="0" w:line="240" w:lineRule="auto"/>
+        <w:rPr>
+          <w:rFonts w:ascii="NimbusSanL-Regu" w:hAnsi="NimbusSanL-Regu" w:cs="NimbusSanL-Regu"/>
+          <w:color w:val="000000"/>
+          <w:sz w:val="21"/>
+          <w:szCs w:val="21"/>
+        </w:rPr>
+      </w:pPr>
+      <w:r>
+        <w:rPr>
+          <w:rFonts w:ascii="NimbusSanL-Regu" w:hAnsi="NimbusSanL-Regu" w:cs="NimbusSanL-Regu"/>
+          <w:color w:val="2DA3C0"/>
+          <w:sz w:val="21"/>
+          <w:szCs w:val="21"/>
+        </w:rPr>
+        <w:t>Regression</w:t>
+      </w:r>
+      <w:r>
+        <w:rPr>
+          <w:rFonts w:ascii="NimbusSanL-Regu" w:hAnsi="NimbusSanL-Regu" w:cs="NimbusSanL-Regu"/>
+          <w:color w:val="000000"/>
+          <w:sz w:val="21"/>
+          <w:szCs w:val="21"/>
+        </w:rPr>
+        <w:t xml:space="preserve">: Models a </w:t>
+      </w:r>
+      <w:r>
+        <w:rPr>
+          <w:rFonts w:ascii="NimbusSanL-Regu-Slant_167" w:hAnsi="NimbusSanL-Regu-Slant_167" w:cs="NimbusSanL-Regu-Slant_167"/>
+          <w:color w:val="CB0F3E"/>
+          <w:sz w:val="21"/>
+          <w:szCs w:val="21"/>
+        </w:rPr>
+        <w:t xml:space="preserve">numerical </w:t>
+      </w:r>
+      <w:r>
+        <w:rPr>
+          <w:rFonts w:ascii="NimbusSanL-Regu" w:hAnsi="NimbusSanL-Regu" w:cs="NimbusSanL-Regu"/>
+          <w:color w:val="000000"/>
+          <w:sz w:val="21"/>
+          <w:szCs w:val="21"/>
+        </w:rPr>
+        <w:t>response variable using</w:t>
+      </w:r>
+      <w:r>
+        <w:rPr>
+          <w:rFonts w:ascii="NimbusSanL-Regu" w:hAnsi="NimbusSanL-Regu" w:cs="NimbusSanL-Regu"/>
+          <w:color w:val="000000"/>
+          <w:sz w:val="21"/>
+          <w:szCs w:val="21"/>
+        </w:rPr>
+        <w:t xml:space="preserve"> </w:t>
+      </w:r>
+      <w:r>
+        <w:rPr>
+          <w:rFonts w:ascii="NimbusSanL-Regu" w:hAnsi="NimbusSanL-Regu" w:cs="NimbusSanL-Regu"/>
+          <w:color w:val="000000"/>
+          <w:sz w:val="21"/>
+          <w:szCs w:val="21"/>
+        </w:rPr>
+        <w:t>one (or more) numerical or categorical explanatory</w:t>
+      </w:r>
+      <w:r>
+        <w:rPr>
+          <w:rFonts w:ascii="NimbusSanL-Regu" w:hAnsi="NimbusSanL-Regu" w:cs="NimbusSanL-Regu"/>
+          <w:color w:val="000000"/>
+          <w:sz w:val="21"/>
+          <w:szCs w:val="21"/>
+        </w:rPr>
+        <w:t xml:space="preserve"> </w:t>
+      </w:r>
+      <w:r>
+        <w:rPr>
+          <w:rFonts w:ascii="NimbusSanL-Regu" w:hAnsi="NimbusSanL-Regu" w:cs="NimbusSanL-Regu"/>
+          <w:color w:val="000000"/>
+          <w:sz w:val="21"/>
+          <w:szCs w:val="21"/>
+        </w:rPr>
+        <w:t>variables.</w:t>
+      </w:r>
+    </w:p>
+    <w:p>
+      <w:pPr>
+        <w:autoSpaceDE w:val="0"/>
+        <w:autoSpaceDN w:val="0"/>
+        <w:adjustRightInd w:val="0"/>
+        <w:spacing w:after="0" w:line="240" w:lineRule="auto"/>
+        <w:rPr>
+          <w:rFonts w:eastAsiaTheme="minorEastAsia"/>
+        </w:rPr>
+      </w:pPr>
+    </w:p>
+    <w:p>
+      <w:pPr>
+        <w:autoSpaceDE w:val="0"/>
+        <w:autoSpaceDN w:val="0"/>
+        <w:adjustRightInd w:val="0"/>
+        <w:spacing w:after="0" w:line="240" w:lineRule="auto"/>
+        <w:rPr>
+          <w:rFonts w:eastAsiaTheme="minorEastAsia"/>
+          <w:b/>
+        </w:rPr>
+      </w:pPr>
+      <w:r>
+        <w:rPr>
+          <w:rFonts w:eastAsiaTheme="minorEastAsia"/>
+          <w:b/>
+        </w:rPr>
+        <w:t>Correlation</w:t>
+      </w:r>
+      <w:r>
+        <w:rPr>
+          <w:rFonts w:eastAsiaTheme="minorEastAsia"/>
+          <w:b/>
+        </w:rPr>
+        <w:t xml:space="preserve"> – describes the strength of the linear association between two variables</w:t>
+      </w:r>
+    </w:p>
+    <w:p>
+      <w:pPr>
+        <w:spacing w:after="0"/>
+        <w:rPr>
+          <w:rFonts w:eastAsiaTheme="minorEastAsia"/>
+        </w:rPr>
+      </w:pPr>
+      <w:r>
+        <w:rPr>
+          <w:rFonts w:eastAsiaTheme="minorEastAsia"/>
+        </w:rPr>
+        <w:t>Y=response variable, x=explanatory variable</w:t>
+      </w:r>
+    </w:p>
+    <w:p>
+      <w:pPr>
+        <w:spacing w:after="0"/>
+        <w:rPr>
+          <w:rFonts w:eastAsiaTheme="minorEastAsia"/>
+        </w:rPr>
+      </w:pPr>
+      <w:r>
+        <w:rPr>
+          <w:rFonts w:eastAsiaTheme="minorEastAsia"/>
+        </w:rPr>
+        <w:t xml:space="preserve">Correlation takes values between -1 negative association and 1 positive association, 0 </w:t>
+      </w:r>
+      <w:r>
+        <w:rPr>
+          <w:rFonts w:eastAsiaTheme="minorEastAsia"/>
+        </w:rPr>
+        <w:t>no association</w:t>
+      </w:r>
+    </w:p>
+    <w:p>
+      <w:pPr>
+        <w:spacing w:after="0"/>
+        <w:rPr>
+          <w:rFonts w:eastAsiaTheme="minorEastAsia"/>
+        </w:rPr>
+      </w:pPr>
+    </w:p>
+    <w:p>
+      <w:pPr>
+        <w:spacing w:after="0"/>
+        <w:rPr>
+          <w:rFonts w:eastAsiaTheme="minorEastAsia"/>
+        </w:rPr>
+      </w:pPr>
+      <w:r>
+        <w:rPr>
+          <w:rFonts w:eastAsiaTheme="minorEastAsia"/>
+          <w:b/>
+        </w:rPr>
+        <w:t>Best fit regression line</w:t>
+      </w:r>
+    </w:p>
+    <w:p>
+      <w:pPr>
+        <w:spacing w:after="0"/>
+        <w:rPr>
+          <w:rFonts w:eastAsiaTheme="minorEastAsia"/>
+        </w:rPr>
+      </w:pPr>
+      <w:r>
+        <w:rPr>
+          <w:rFonts w:eastAsiaTheme="minorEastAsia"/>
+        </w:rPr>
+        <w:t>Residuals are the leftovers from the model fit Data = Fit + Residual</w:t>
+      </w:r>
+    </w:p>
+    <w:p>
+      <w:pPr>
+        <w:spacing w:after="0"/>
+        <w:rPr>
+          <w:rFonts w:eastAsiaTheme="minorEastAsia"/>
+        </w:rPr>
+      </w:pPr>
+      <w:r>
+        <w:rPr>
+          <w:rFonts w:eastAsiaTheme="minorEastAsia"/>
+        </w:rPr>
+        <w:t>The residual of an observation (</w:t>
+      </w:r>
+      <w:proofErr w:type="spellStart"/>
+      <w:r>
+        <w:rPr>
+          <w:rFonts w:eastAsiaTheme="minorEastAsia"/>
+        </w:rPr>
+        <w:t>e</w:t>
+      </w:r>
+      <w:r>
+        <w:rPr>
+          <w:rFonts w:eastAsiaTheme="minorEastAsia"/>
+          <w:vertAlign w:val="subscript"/>
+        </w:rPr>
+        <w:t>i</w:t>
+      </w:r>
+      <w:proofErr w:type="spellEnd"/>
+      <w:r>
+        <w:rPr>
+          <w:rFonts w:eastAsiaTheme="minorEastAsia"/>
+        </w:rPr>
+        <w:t>) is the difference between the observed value (</w:t>
+      </w:r>
+      <w:proofErr w:type="spellStart"/>
+      <w:r>
+        <w:rPr>
+          <w:rFonts w:eastAsiaTheme="minorEastAsia"/>
+        </w:rPr>
+        <w:t>y</w:t>
+      </w:r>
+      <w:r>
+        <w:rPr>
+          <w:rFonts w:eastAsiaTheme="minorEastAsia"/>
+          <w:vertAlign w:val="subscript"/>
+        </w:rPr>
+        <w:t>i</w:t>
+      </w:r>
+      <w:proofErr w:type="spellEnd"/>
+      <w:r>
+        <w:rPr>
+          <w:rFonts w:eastAsiaTheme="minorEastAsia"/>
+        </w:rPr>
+        <w:t>) and its predicted value (</w:t>
+      </w:r>
+      <w:proofErr w:type="spellStart"/>
+      <w:r>
+        <w:rPr>
+          <w:rFonts w:eastAsiaTheme="minorEastAsia"/>
+        </w:rPr>
+        <w:t>y</w:t>
+      </w:r>
+      <w:r>
+        <w:rPr>
+          <w:rFonts w:eastAsiaTheme="minorEastAsia"/>
+          <w:vertAlign w:val="subscript"/>
+        </w:rPr>
+        <w:t>hati</w:t>
+      </w:r>
+      <w:proofErr w:type="spellEnd"/>
+      <w:proofErr w:type="gramStart"/>
+      <w:r>
+        <w:rPr>
+          <w:rFonts w:eastAsiaTheme="minorEastAsia"/>
+        </w:rPr>
+        <w:t xml:space="preserve">),  </w:t>
+      </w:r>
+      <w:proofErr w:type="spellStart"/>
+      <w:r>
+        <w:rPr>
+          <w:rFonts w:eastAsiaTheme="minorEastAsia"/>
+        </w:rPr>
+        <w:t>e</w:t>
+      </w:r>
+      <w:r>
+        <w:rPr>
+          <w:rFonts w:eastAsiaTheme="minorEastAsia"/>
+          <w:vertAlign w:val="subscript"/>
+        </w:rPr>
+        <w:t>i</w:t>
+      </w:r>
+      <w:proofErr w:type="spellEnd"/>
+      <w:proofErr w:type="gramEnd"/>
+      <w:r>
+        <w:rPr>
+          <w:rFonts w:eastAsiaTheme="minorEastAsia"/>
+        </w:rPr>
+        <w:t>=(</w:t>
+      </w:r>
+      <w:proofErr w:type="spellStart"/>
+      <w:r>
+        <w:rPr>
+          <w:rFonts w:eastAsiaTheme="minorEastAsia"/>
+        </w:rPr>
+        <w:t>y</w:t>
+      </w:r>
+      <w:r>
+        <w:rPr>
+          <w:rFonts w:eastAsiaTheme="minorEastAsia"/>
+          <w:vertAlign w:val="subscript"/>
+        </w:rPr>
+        <w:t>i</w:t>
+      </w:r>
+      <w:proofErr w:type="spellEnd"/>
+      <w:r>
+        <w:rPr>
+          <w:rFonts w:eastAsiaTheme="minorEastAsia"/>
+        </w:rPr>
+        <w:t xml:space="preserve"> – </w:t>
+      </w:r>
+      <w:proofErr w:type="spellStart"/>
+      <w:r>
+        <w:rPr>
+          <w:rFonts w:eastAsiaTheme="minorEastAsia"/>
+        </w:rPr>
+        <w:t>y</w:t>
+      </w:r>
+      <w:r>
+        <w:rPr>
+          <w:rFonts w:eastAsiaTheme="minorEastAsia"/>
+          <w:vertAlign w:val="subscript"/>
+        </w:rPr>
+        <w:t>hati</w:t>
+      </w:r>
+      <w:proofErr w:type="spellEnd"/>
+      <w:r>
+        <w:rPr>
+          <w:rFonts w:eastAsiaTheme="minorEastAsia"/>
+        </w:rPr>
+        <w:t>)</w:t>
+      </w:r>
+    </w:p>
+    <w:p>
+      <w:pPr>
+        <w:spacing w:after="0"/>
+        <w:rPr>
+          <w:rFonts w:eastAsiaTheme="minorEastAsia"/>
+        </w:rPr>
+      </w:pPr>
+      <w:r>
+        <w:rPr>
+          <w:rFonts w:eastAsiaTheme="minorEastAsia"/>
+        </w:rPr>
+        <w:t>Want small residuals.  Option 1 minimize the sum of magnitudes: |e</w:t>
+      </w:r>
+      <w:r>
+        <w:rPr>
+          <w:rFonts w:eastAsiaTheme="minorEastAsia"/>
+          <w:vertAlign w:val="subscript"/>
+        </w:rPr>
+        <w:t>1</w:t>
+      </w:r>
+      <w:r>
+        <w:rPr>
+          <w:rFonts w:eastAsiaTheme="minorEastAsia"/>
+        </w:rPr>
+        <w:t>|+|e</w:t>
+      </w:r>
+      <w:r>
+        <w:rPr>
+          <w:rFonts w:eastAsiaTheme="minorEastAsia"/>
+          <w:vertAlign w:val="subscript"/>
+        </w:rPr>
+        <w:t>2</w:t>
+      </w:r>
+      <w:r>
+        <w:rPr>
+          <w:rFonts w:eastAsiaTheme="minorEastAsia"/>
+        </w:rPr>
+        <w:t>+…+|</w:t>
+      </w:r>
+      <w:proofErr w:type="spellStart"/>
+      <w:r>
+        <w:rPr>
+          <w:rFonts w:eastAsiaTheme="minorEastAsia"/>
+        </w:rPr>
+        <w:t>e</w:t>
+      </w:r>
+      <w:r>
+        <w:rPr>
+          <w:rFonts w:eastAsiaTheme="minorEastAsia"/>
+          <w:vertAlign w:val="subscript"/>
+        </w:rPr>
+        <w:t>n</w:t>
+      </w:r>
+      <w:proofErr w:type="spellEnd"/>
+      <w:r>
+        <w:rPr>
+          <w:rFonts w:eastAsiaTheme="minorEastAsia"/>
+        </w:rPr>
+        <w:t>|</w:t>
+      </w:r>
+    </w:p>
+    <w:p>
+      <w:pPr>
+        <w:spacing w:after="0"/>
+        <w:rPr>
+          <w:rFonts w:eastAsiaTheme="minorEastAsia"/>
+        </w:rPr>
+      </w:pPr>
+      <w:r>
+        <w:rPr>
+          <w:rFonts w:eastAsiaTheme="minorEastAsia"/>
+        </w:rPr>
+        <w:t xml:space="preserve">Option 2 minimize the sum of squared residuals (least squares regression) </w:t>
+      </w:r>
+      <m:oMath>
+        <m:sSubSup>
+          <m:sSubSupPr>
+            <m:ctrlPr>
+              <w:rPr>
+                <w:rFonts w:ascii="Cambria Math" w:eastAsiaTheme="minorEastAsia" w:hAnsi="Cambria Math"/>
+                <w:i/>
+              </w:rPr>
+            </m:ctrlPr>
+          </m:sSubSupPr>
+          <m:e>
+            <m:r>
+              <w:rPr>
+                <w:rFonts w:ascii="Cambria Math" w:eastAsiaTheme="minorEastAsia" w:hAnsi="Cambria Math"/>
+              </w:rPr>
+              <m:t>e</m:t>
+            </m:r>
+          </m:e>
+          <m:sub>
+            <m:r>
+              <w:rPr>
+                <w:rFonts w:ascii="Cambria Math" w:eastAsiaTheme="minorEastAsia" w:hAnsi="Cambria Math"/>
+              </w:rPr>
+              <m:t>1</m:t>
+            </m:r>
+          </m:sub>
+          <m:sup>
+            <m:r>
+              <w:rPr>
+                <w:rFonts w:ascii="Cambria Math" w:eastAsiaTheme="minorEastAsia" w:hAnsi="Cambria Math"/>
+              </w:rPr>
+              <m:t>2</m:t>
+            </m:r>
+          </m:sup>
+        </m:sSubSup>
+        <m:r>
+          <w:rPr>
+            <w:rFonts w:ascii="Cambria Math" w:eastAsiaTheme="minorEastAsia" w:hAnsi="Cambria Math"/>
+          </w:rPr>
+          <m:t>+</m:t>
+        </m:r>
+        <m:sSubSup>
+          <m:sSubSupPr>
+            <m:ctrlPr>
+              <w:rPr>
+                <w:rFonts w:ascii="Cambria Math" w:eastAsiaTheme="minorEastAsia" w:hAnsi="Cambria Math"/>
+                <w:i/>
+              </w:rPr>
+            </m:ctrlPr>
+          </m:sSubSupPr>
+          <m:e>
+            <m:r>
+              <w:rPr>
+                <w:rFonts w:ascii="Cambria Math" w:eastAsiaTheme="minorEastAsia" w:hAnsi="Cambria Math"/>
+              </w:rPr>
+              <m:t>e</m:t>
+            </m:r>
+          </m:e>
+          <m:sub>
+            <m:r>
+              <w:rPr>
+                <w:rFonts w:ascii="Cambria Math" w:eastAsiaTheme="minorEastAsia" w:hAnsi="Cambria Math"/>
+              </w:rPr>
+              <m:t>2</m:t>
+            </m:r>
+          </m:sub>
+          <m:sup>
+            <m:r>
+              <w:rPr>
+                <w:rFonts w:ascii="Cambria Math" w:eastAsiaTheme="minorEastAsia" w:hAnsi="Cambria Math"/>
+              </w:rPr>
+              <m:t>2</m:t>
+            </m:r>
+          </m:sup>
+        </m:sSubSup>
+        <m:r>
+          <w:rPr>
+            <w:rFonts w:ascii="Cambria Math" w:eastAsiaTheme="minorEastAsia" w:hAnsi="Cambria Math"/>
+          </w:rPr>
+          <m:t>+…+</m:t>
+        </m:r>
+        <m:sSubSup>
+          <m:sSubSupPr>
+            <m:ctrlPr>
+              <w:rPr>
+                <w:rFonts w:ascii="Cambria Math" w:eastAsiaTheme="minorEastAsia" w:hAnsi="Cambria Math"/>
+                <w:i/>
+              </w:rPr>
+            </m:ctrlPr>
+          </m:sSubSupPr>
+          <m:e>
+            <m:r>
+              <w:rPr>
+                <w:rFonts w:ascii="Cambria Math" w:eastAsiaTheme="minorEastAsia" w:hAnsi="Cambria Math"/>
+              </w:rPr>
+              <m:t>e</m:t>
+            </m:r>
+          </m:e>
+          <m:sub>
+            <m:r>
+              <w:rPr>
+                <w:rFonts w:ascii="Cambria Math" w:eastAsiaTheme="minorEastAsia" w:hAnsi="Cambria Math"/>
+              </w:rPr>
+              <m:t>n</m:t>
+            </m:r>
+          </m:sub>
+          <m:sup>
+            <m:r>
+              <w:rPr>
+                <w:rFonts w:ascii="Cambria Math" w:eastAsiaTheme="minorEastAsia" w:hAnsi="Cambria Math"/>
+              </w:rPr>
+              <m:t>2</m:t>
+            </m:r>
+          </m:sup>
+        </m:sSubSup>
+      </m:oMath>
+    </w:p>
+    <w:p>
+      <w:pPr>
+        <w:spacing w:after="0"/>
+        <w:rPr>
+          <w:rFonts w:eastAsiaTheme="minorEastAsia"/>
+        </w:rPr>
+      </w:pPr>
+      <w:r>
+        <w:rPr>
+          <w:rFonts w:eastAsiaTheme="minorEastAsia"/>
+        </w:rPr>
+        <w:t xml:space="preserve">Least squares regression line </w:t>
+      </w:r>
+      <w:proofErr w:type="spellStart"/>
+      <w:r>
+        <w:rPr>
+          <w:rFonts w:eastAsiaTheme="minorEastAsia"/>
+        </w:rPr>
+        <w:t>y</w:t>
+      </w:r>
+      <w:r>
+        <w:rPr>
+          <w:rFonts w:eastAsiaTheme="minorEastAsia"/>
+          <w:vertAlign w:val="subscript"/>
+        </w:rPr>
+        <w:t>hat</w:t>
+      </w:r>
+      <w:proofErr w:type="spellEnd"/>
+      <w:r>
+        <w:rPr>
+          <w:rFonts w:eastAsiaTheme="minorEastAsia"/>
+        </w:rPr>
+        <w:t>=</w:t>
+      </w:r>
+      <w:r>
+        <w:rPr>
+          <w:rFonts w:eastAsiaTheme="minorEastAsia" w:cstheme="minorHAnsi"/>
+        </w:rPr>
+        <w:t>β</w:t>
+      </w:r>
+      <w:r>
+        <w:rPr>
+          <w:rFonts w:eastAsiaTheme="minorEastAsia"/>
+          <w:vertAlign w:val="subscript"/>
+        </w:rPr>
+        <w:t>0</w:t>
+      </w:r>
+      <w:r>
+        <w:rPr>
+          <w:rFonts w:eastAsiaTheme="minorEastAsia"/>
+        </w:rPr>
+        <w:t xml:space="preserve"> + </w:t>
+      </w:r>
+      <w:r>
+        <w:rPr>
+          <w:rFonts w:eastAsiaTheme="minorEastAsia" w:cstheme="minorHAnsi"/>
+        </w:rPr>
+        <w:t>β</w:t>
+      </w:r>
+      <w:r>
+        <w:rPr>
+          <w:rFonts w:eastAsiaTheme="minorEastAsia"/>
+          <w:vertAlign w:val="subscript"/>
+        </w:rPr>
+        <w:t>1</w:t>
+      </w:r>
+      <w:r>
+        <w:rPr>
+          <w:rFonts w:eastAsiaTheme="minorEastAsia"/>
+        </w:rPr>
+        <w:t xml:space="preserve">x, </w:t>
+      </w:r>
+      <w:proofErr w:type="spellStart"/>
+      <w:r>
+        <w:rPr>
+          <w:rFonts w:eastAsiaTheme="minorEastAsia"/>
+        </w:rPr>
+        <w:t>y</w:t>
+      </w:r>
+      <w:r>
+        <w:rPr>
+          <w:rFonts w:eastAsiaTheme="minorEastAsia"/>
+          <w:vertAlign w:val="subscript"/>
+        </w:rPr>
+        <w:t>hat</w:t>
+      </w:r>
+      <w:proofErr w:type="spellEnd"/>
+      <w:r>
+        <w:rPr>
+          <w:rFonts w:eastAsiaTheme="minorEastAsia"/>
+        </w:rPr>
+        <w:t xml:space="preserve"> = predicted y, </w:t>
+      </w:r>
+      <w:r>
+        <w:rPr>
+          <w:rFonts w:eastAsiaTheme="minorEastAsia" w:cstheme="minorHAnsi"/>
+        </w:rPr>
+        <w:t>β</w:t>
+      </w:r>
+      <w:r>
+        <w:rPr>
+          <w:rFonts w:eastAsiaTheme="minorEastAsia"/>
+          <w:vertAlign w:val="subscript"/>
+        </w:rPr>
+        <w:t>0</w:t>
+      </w:r>
+      <w:r>
+        <w:rPr>
+          <w:rFonts w:eastAsiaTheme="minorEastAsia"/>
+        </w:rPr>
+        <w:t xml:space="preserve"> = intercept, </w:t>
+      </w:r>
+      <w:r>
+        <w:rPr>
+          <w:rFonts w:eastAsiaTheme="minorEastAsia" w:cstheme="minorHAnsi"/>
+        </w:rPr>
+        <w:t>β</w:t>
+      </w:r>
+      <w:r>
+        <w:rPr>
+          <w:rFonts w:eastAsiaTheme="minorEastAsia"/>
+          <w:vertAlign w:val="subscript"/>
+        </w:rPr>
+        <w:t>1</w:t>
+      </w:r>
+      <w:r>
+        <w:rPr>
+          <w:rFonts w:eastAsiaTheme="minorEastAsia"/>
+        </w:rPr>
+        <w:t xml:space="preserve"> = slope, x = explanatory variable</w:t>
+      </w:r>
+    </w:p>
+    <w:p>
+      <w:pPr>
+        <w:spacing w:after="0"/>
+        <w:rPr>
+          <w:rFonts w:eastAsiaTheme="minorEastAsia"/>
+        </w:rPr>
+      </w:pPr>
+      <w:r>
+        <w:rPr>
+          <w:rFonts w:eastAsiaTheme="minorEastAsia"/>
+        </w:rPr>
+        <w:t xml:space="preserve">The slope of the regression </w:t>
+      </w:r>
+      <m:oMath>
+        <m:sSub>
+          <m:sSubPr>
+            <m:ctrlPr>
+              <w:rPr>
+                <w:rFonts w:ascii="Cambria Math" w:eastAsiaTheme="minorEastAsia" w:hAnsi="Cambria Math"/>
+                <w:i/>
+              </w:rPr>
+            </m:ctrlPr>
+          </m:sSubPr>
+          <m:e>
+            <m:r>
+              <w:rPr>
+                <w:rFonts w:ascii="Cambria Math" w:eastAsiaTheme="minorEastAsia" w:hAnsi="Cambria Math"/>
+              </w:rPr>
+              <m:t>b</m:t>
+            </m:r>
+          </m:e>
+          <m:sub>
+            <m:r>
+              <w:rPr>
+                <w:rFonts w:ascii="Cambria Math" w:eastAsiaTheme="minorEastAsia" w:hAnsi="Cambria Math"/>
+              </w:rPr>
+              <m:t>1</m:t>
+            </m:r>
+          </m:sub>
+        </m:sSub>
+        <m:r>
+          <w:rPr>
+            <w:rFonts w:ascii="Cambria Math" w:eastAsiaTheme="minorEastAsia" w:hAnsi="Cambria Math"/>
+          </w:rPr>
+          <m:t xml:space="preserve">= </m:t>
+        </m:r>
+        <m:f>
+          <m:fPr>
+            <m:ctrlPr>
+              <w:rPr>
+                <w:rFonts w:ascii="Cambria Math" w:eastAsiaTheme="minorEastAsia" w:hAnsi="Cambria Math"/>
+                <w:i/>
+              </w:rPr>
+            </m:ctrlPr>
+          </m:fPr>
+          <m:num>
+            <m:sSub>
+              <m:sSubPr>
+                <m:ctrlPr>
+                  <w:rPr>
+                    <w:rFonts w:ascii="Cambria Math" w:eastAsiaTheme="minorEastAsia" w:hAnsi="Cambria Math"/>
+                    <w:i/>
+                  </w:rPr>
+                </m:ctrlPr>
+              </m:sSubPr>
+              <m:e>
+                <m:r>
+                  <w:rPr>
+                    <w:rFonts w:ascii="Cambria Math" w:eastAsiaTheme="minorEastAsia" w:hAnsi="Cambria Math"/>
+                  </w:rPr>
+                  <m:t>S</m:t>
+                </m:r>
+              </m:e>
+              <m:sub>
+                <m:r>
+                  <w:rPr>
+                    <w:rFonts w:ascii="Cambria Math" w:eastAsiaTheme="minorEastAsia" w:hAnsi="Cambria Math"/>
+                  </w:rPr>
+                  <m:t>y</m:t>
+                </m:r>
+              </m:sub>
+            </m:sSub>
+          </m:num>
+          <m:den>
+            <m:sSub>
+              <m:sSubPr>
+                <m:ctrlPr>
+                  <w:rPr>
+                    <w:rFonts w:ascii="Cambria Math" w:eastAsiaTheme="minorEastAsia" w:hAnsi="Cambria Math"/>
+                    <w:i/>
+                  </w:rPr>
+                </m:ctrlPr>
+              </m:sSubPr>
+              <m:e>
+                <m:r>
+                  <w:rPr>
+                    <w:rFonts w:ascii="Cambria Math" w:eastAsiaTheme="minorEastAsia" w:hAnsi="Cambria Math"/>
+                  </w:rPr>
+                  <m:t>S</m:t>
+                </m:r>
+              </m:e>
+              <m:sub>
+                <m:r>
+                  <w:rPr>
+                    <w:rFonts w:ascii="Cambria Math" w:eastAsiaTheme="minorEastAsia" w:hAnsi="Cambria Math"/>
+                  </w:rPr>
+                  <m:t>x</m:t>
+                </m:r>
+              </m:sub>
+            </m:sSub>
+          </m:den>
+        </m:f>
+        <m:r>
+          <w:rPr>
+            <w:rFonts w:ascii="Cambria Math" w:eastAsiaTheme="minorEastAsia" w:hAnsi="Cambria Math"/>
+          </w:rPr>
+          <m:t>R</m:t>
+        </m:r>
+      </m:oMath>
+    </w:p>
+    <w:p>
+      <w:pPr>
+        <w:spacing w:after="0"/>
+        <w:rPr>
+          <w:rFonts w:eastAsiaTheme="minorEastAsia"/>
+        </w:rPr>
+      </w:pPr>
+      <w:r>
+        <w:rPr>
+          <w:rFonts w:eastAsiaTheme="minorEastAsia"/>
+        </w:rPr>
+        <w:t xml:space="preserve">Intercept is where regression line intersects the y-axis </w:t>
+      </w:r>
+      <m:oMath>
+        <m:sSub>
+          <m:sSubPr>
+            <m:ctrlPr>
+              <w:rPr>
+                <w:rFonts w:ascii="Cambria Math" w:eastAsiaTheme="minorEastAsia" w:hAnsi="Cambria Math"/>
+                <w:i/>
+              </w:rPr>
+            </m:ctrlPr>
+          </m:sSubPr>
+          <m:e>
+            <m:r>
+              <w:rPr>
+                <w:rFonts w:ascii="Cambria Math" w:eastAsiaTheme="minorEastAsia" w:hAnsi="Cambria Math"/>
+              </w:rPr>
+              <m:t>b</m:t>
+            </m:r>
+          </m:e>
+          <m:sub>
+            <m:r>
+              <w:rPr>
+                <w:rFonts w:ascii="Cambria Math" w:eastAsiaTheme="minorEastAsia" w:hAnsi="Cambria Math"/>
+              </w:rPr>
+              <m:t>0</m:t>
+            </m:r>
+          </m:sub>
+        </m:sSub>
+        <m:r>
+          <w:rPr>
+            <w:rFonts w:ascii="Cambria Math" w:eastAsiaTheme="minorEastAsia" w:hAnsi="Cambria Math"/>
+          </w:rPr>
+          <m:t xml:space="preserve">= </m:t>
+        </m:r>
+        <m:acc>
+          <m:accPr>
+            <m:chr m:val="̅"/>
+            <m:ctrlPr>
+              <w:rPr>
+                <w:rFonts w:ascii="Cambria Math" w:eastAsiaTheme="minorEastAsia" w:hAnsi="Cambria Math"/>
+                <w:i/>
+              </w:rPr>
+            </m:ctrlPr>
+          </m:accPr>
+          <m:e>
+            <m:r>
+              <w:rPr>
+                <w:rFonts w:ascii="Cambria Math" w:eastAsiaTheme="minorEastAsia" w:hAnsi="Cambria Math"/>
+              </w:rPr>
+              <m:t>y</m:t>
+            </m:r>
+          </m:e>
+        </m:acc>
+        <m:r>
+          <w:rPr>
+            <w:rFonts w:ascii="Cambria Math" w:eastAsiaTheme="minorEastAsia" w:hAnsi="Cambria Math"/>
+          </w:rPr>
+          <m:t>-</m:t>
+        </m:r>
+        <m:sSub>
+          <m:sSubPr>
+            <m:ctrlPr>
+              <w:rPr>
+                <w:rFonts w:ascii="Cambria Math" w:eastAsiaTheme="minorEastAsia" w:hAnsi="Cambria Math"/>
+                <w:i/>
+              </w:rPr>
+            </m:ctrlPr>
+          </m:sSubPr>
+          <m:e>
+            <m:r>
+              <w:rPr>
+                <w:rFonts w:ascii="Cambria Math" w:eastAsiaTheme="minorEastAsia" w:hAnsi="Cambria Math"/>
+              </w:rPr>
+              <m:t>b</m:t>
+            </m:r>
+          </m:e>
+          <m:sub>
+            <m:r>
+              <w:rPr>
+                <w:rFonts w:ascii="Cambria Math" w:eastAsiaTheme="minorEastAsia" w:hAnsi="Cambria Math"/>
+              </w:rPr>
+              <m:t>1</m:t>
+            </m:r>
+          </m:sub>
+        </m:sSub>
+        <m:acc>
+          <m:accPr>
+            <m:chr m:val="̅"/>
+            <m:ctrlPr>
+              <w:rPr>
+                <w:rFonts w:ascii="Cambria Math" w:eastAsiaTheme="minorEastAsia" w:hAnsi="Cambria Math"/>
+                <w:i/>
+              </w:rPr>
+            </m:ctrlPr>
+          </m:accPr>
+          <m:e>
+            <m:r>
+              <w:rPr>
+                <w:rFonts w:ascii="Cambria Math" w:eastAsiaTheme="minorEastAsia" w:hAnsi="Cambria Math"/>
+              </w:rPr>
+              <m:t>x</m:t>
+            </m:r>
+          </m:e>
+        </m:acc>
+      </m:oMath>
+    </w:p>
+    <w:p>
+      <w:pPr>
+        <w:spacing w:after="0"/>
+        <w:rPr>
+          <w:rFonts w:eastAsiaTheme="minorEastAsia"/>
+        </w:rPr>
+      </w:pPr>
+      <w:r>
+        <w:rPr>
+          <w:rFonts w:eastAsiaTheme="minorEastAsia"/>
+        </w:rPr>
+        <w:t>Conditions for the least squares regression line 1) linearity 2) Nearly normal residuals</w:t>
+      </w:r>
+      <w:r>
+        <w:rPr>
+          <w:rFonts w:eastAsiaTheme="minorEastAsia"/>
+        </w:rPr>
+        <w:t xml:space="preserve"> 3) constant variability 4) independence of observations</w:t>
+      </w:r>
+    </w:p>
+    <w:p>
+      <w:pPr>
+        <w:spacing w:after="0"/>
+        <w:rPr>
+          <w:rFonts w:eastAsiaTheme="minorEastAsia"/>
+        </w:rPr>
+      </w:pPr>
+      <w:r>
+        <w:rPr>
+          <w:rFonts w:eastAsiaTheme="minorEastAsia"/>
+        </w:rPr>
+        <w:t>The strength of the fit of a linear model is most commonly evaluated using the Coefficient of Determination, R</w:t>
+      </w:r>
+      <w:r>
+        <w:rPr>
+          <w:rFonts w:eastAsiaTheme="minorEastAsia"/>
+          <w:vertAlign w:val="superscript"/>
+        </w:rPr>
+        <w:t>2</w:t>
+      </w:r>
+      <w:r>
+        <w:rPr>
+          <w:rFonts w:eastAsiaTheme="minorEastAsia"/>
+        </w:rPr>
+        <w:t xml:space="preserve"> </w:t>
+      </w:r>
+    </w:p>
+    <w:p>
+      <w:pPr>
+        <w:spacing w:after="0"/>
+        <w:rPr>
+          <w:rFonts w:eastAsiaTheme="minorEastAsia"/>
+        </w:rPr>
+      </w:pPr>
+      <w:r>
+        <w:rPr>
+          <w:rFonts w:eastAsiaTheme="minorEastAsia"/>
+        </w:rPr>
+        <w:t>Categorical Explanatory Variables, must convert categories into numerical form usually 0/1</w:t>
+      </w:r>
+    </w:p>
+    <w:p>
+      <w:pPr>
+        <w:spacing w:after="0"/>
+        <w:rPr>
+          <w:rFonts w:eastAsiaTheme="minorEastAsia"/>
+        </w:rPr>
+      </w:pPr>
+      <w:r>
+        <w:rPr>
+          <w:rFonts w:eastAsiaTheme="minorEastAsia"/>
+        </w:rPr>
+        <w:t>Outliers are points that lie away from the cloud of points, if they lie horizontally away from the center of the cloud they are called high leverage points, if they actually influence the slope of the regression line they are called influential points</w:t>
+      </w:r>
+    </w:p>
+    <w:p>
+      <w:pPr>
+        <w:spacing w:after="0"/>
+        <w:rPr>
+          <w:rFonts w:eastAsiaTheme="minorEastAsia"/>
+        </w:rPr>
+      </w:pPr>
+      <w:r>
+        <w:rPr>
+          <w:rFonts w:eastAsiaTheme="minorEastAsia"/>
+        </w:rPr>
+        <w:t xml:space="preserve">Always use a t test for inference for regression </w:t>
+      </w:r>
+      <m:oMath>
+        <m:sSub>
+          <m:sSubPr>
+            <m:ctrlPr>
+              <w:rPr>
+                <w:rFonts w:ascii="Cambria Math" w:hAnsi="Cambria Math"/>
+                <w:i/>
+              </w:rPr>
+            </m:ctrlPr>
+          </m:sSubPr>
+          <m:e>
+            <m:r>
+              <w:rPr>
+                <w:rFonts w:ascii="Cambria Math" w:hAnsi="Cambria Math"/>
+              </w:rPr>
+              <m:t>T</m:t>
+            </m:r>
+          </m:e>
+          <m:sub>
+            <m:r>
+              <w:rPr>
+                <w:rFonts w:ascii="Cambria Math" w:hAnsi="Cambria Math"/>
+              </w:rPr>
+              <m:t>df</m:t>
+            </m:r>
+          </m:sub>
+        </m:sSub>
+        <m:r>
+          <w:rPr>
+            <w:rFonts w:ascii="Cambria Math" w:hAnsi="Cambria Math"/>
+          </w:rPr>
+          <m:t>=</m:t>
+        </m:r>
+        <m:f>
+          <m:fPr>
+            <m:ctrlPr>
+              <w:rPr>
+                <w:rFonts w:ascii="Cambria Math" w:hAnsi="Cambria Math"/>
+                <w:i/>
+              </w:rPr>
+            </m:ctrlPr>
+          </m:fPr>
+          <m:num>
+            <m:r>
+              <w:rPr>
+                <w:rFonts w:ascii="Cambria Math" w:hAnsi="Cambria Math"/>
+              </w:rPr>
+              <m:t>point estimate-null value</m:t>
+            </m:r>
+          </m:num>
+          <m:den>
+            <m:r>
+              <w:rPr>
+                <w:rFonts w:ascii="Cambria Math" w:hAnsi="Cambria Math"/>
+              </w:rPr>
+              <m:t>SE</m:t>
+            </m:r>
+          </m:den>
+        </m:f>
+      </m:oMath>
+    </w:p>
+    <w:p>
+      <w:pPr>
+        <w:spacing w:after="0"/>
+        <w:rPr>
+          <w:rFonts w:eastAsiaTheme="minorEastAsia"/>
+        </w:rPr>
+      </w:pPr>
+      <w:r>
+        <w:rPr>
+          <w:rFonts w:eastAsiaTheme="minorEastAsia"/>
+        </w:rPr>
+        <w:t>Df = n-2</w:t>
+      </w:r>
+    </w:p>
+    <w:p>
+      <w:pPr>
+        <w:spacing w:after="0"/>
+        <w:rPr>
+          <w:vertAlign w:val="subscript"/>
+        </w:rPr>
+      </w:pPr>
+      <w:r>
+        <w:t>Confidence Intervals = point estimate</w:t>
+      </w:r>
+      <w:r>
+        <w:rPr>
+          <w:vertAlign w:val="subscript"/>
+        </w:rPr>
+        <w:t>b1</w:t>
+      </w:r>
+      <w:r>
+        <w:t xml:space="preserve"> </w:t>
+      </w:r>
+      <w:r>
+        <w:rPr>
+          <w:rFonts w:cstheme="minorHAnsi"/>
+        </w:rPr>
+        <w:t>±</w:t>
+      </w:r>
+      <w:r>
+        <w:t xml:space="preserve"> ME, ME = t</w:t>
+      </w:r>
+      <w:r>
+        <w:rPr>
+          <w:vertAlign w:val="superscript"/>
+        </w:rPr>
+        <w:t>*</w:t>
+      </w:r>
+      <w:r>
+        <w:t xml:space="preserve"> x SE</w:t>
+      </w:r>
+      <w:r>
+        <w:rPr>
+          <w:vertAlign w:val="subscript"/>
+        </w:rPr>
+        <w:t>b1</w:t>
+      </w:r>
+    </w:p>
+    <w:p>
+      <w:pPr>
+        <w:spacing w:after="0"/>
+        <w:rPr>
+          <w:rFonts w:eastAsiaTheme="minorEastAsia"/>
+        </w:rPr>
+      </w:pPr>
+      <w:r>
+        <w:rPr>
+          <w:rFonts w:eastAsiaTheme="minorEastAsia"/>
+        </w:rPr>
+        <w:t xml:space="preserve">Hypothesis test </w:t>
+      </w:r>
+      <m:oMath>
+        <m:r>
+          <w:rPr>
+            <w:rFonts w:ascii="Cambria Math" w:eastAsiaTheme="minorEastAsia" w:hAnsi="Cambria Math"/>
+          </w:rPr>
+          <m:t>T=</m:t>
+        </m:r>
+        <m:f>
+          <m:fPr>
+            <m:ctrlPr>
+              <w:rPr>
+                <w:rFonts w:ascii="Cambria Math" w:eastAsiaTheme="minorEastAsia" w:hAnsi="Cambria Math"/>
+                <w:i/>
+              </w:rPr>
+            </m:ctrlPr>
+          </m:fPr>
+          <m:num>
+            <m:sSub>
+              <m:sSubPr>
+                <m:ctrlPr>
+                  <w:rPr>
+                    <w:rFonts w:ascii="Cambria Math" w:eastAsiaTheme="minorEastAsia" w:hAnsi="Cambria Math"/>
+                    <w:i/>
+                  </w:rPr>
+                </m:ctrlPr>
+              </m:sSubPr>
+              <m:e>
+                <m:r>
+                  <w:rPr>
+                    <w:rFonts w:ascii="Cambria Math" w:eastAsiaTheme="minorEastAsia" w:hAnsi="Cambria Math"/>
+                  </w:rPr>
+                  <m:t>b</m:t>
+                </m:r>
+              </m:e>
+              <m:sub>
+                <m:r>
+                  <w:rPr>
+                    <w:rFonts w:ascii="Cambria Math" w:eastAsiaTheme="minorEastAsia" w:hAnsi="Cambria Math"/>
+                  </w:rPr>
+                  <m:t>1</m:t>
+                </m:r>
+              </m:sub>
+            </m:sSub>
+            <m:r>
+              <w:rPr>
+                <w:rFonts w:ascii="Cambria Math" w:eastAsiaTheme="minorEastAsia" w:hAnsi="Cambria Math"/>
+              </w:rPr>
+              <m:t>-null value</m:t>
+            </m:r>
+          </m:num>
+          <m:den>
+            <m:sSub>
+              <m:sSubPr>
+                <m:ctrlPr>
+                  <w:rPr>
+                    <w:rFonts w:ascii="Cambria Math" w:eastAsiaTheme="minorEastAsia" w:hAnsi="Cambria Math"/>
+                    <w:i/>
+                  </w:rPr>
+                </m:ctrlPr>
+              </m:sSubPr>
+              <m:e>
+                <m:r>
+                  <w:rPr>
+                    <w:rFonts w:ascii="Cambria Math" w:eastAsiaTheme="minorEastAsia" w:hAnsi="Cambria Math"/>
+                  </w:rPr>
+                  <m:t>SE</m:t>
+                </m:r>
+              </m:e>
+              <m:sub>
+                <m:r>
+                  <w:rPr>
+                    <w:rFonts w:ascii="Cambria Math" w:eastAsiaTheme="minorEastAsia" w:hAnsi="Cambria Math"/>
+                  </w:rPr>
+                  <m:t>b1</m:t>
+                </m:r>
+              </m:sub>
+            </m:sSub>
+          </m:den>
+        </m:f>
+      </m:oMath>
+      <w:r>
+        <w:rPr>
+          <w:rFonts w:eastAsiaTheme="minorEastAsia"/>
+        </w:rPr>
+        <w:t xml:space="preserve"> </w:t>
+      </w:r>
+    </w:p>
+    <w:p>
+      <w:pPr>
+        <w:spacing w:after="0"/>
+        <w:rPr>
+          <w:rFonts w:eastAsiaTheme="minorEastAsia"/>
+        </w:rPr>
+      </w:pPr>
+      <w:r>
+        <w:rPr>
+          <w:rFonts w:eastAsiaTheme="minorEastAsia"/>
+        </w:rPr>
+        <w:t>Null value usually 0 since we are looking for any relationship between explanatory and response variable</w:t>
+      </w:r>
+    </w:p>
+    <w:p>
+      <w:pPr>
+        <w:spacing w:after="0"/>
+        <w:rPr>
+          <w:rFonts w:eastAsiaTheme="minorEastAsia"/>
+        </w:rPr>
+      </w:pPr>
+      <w:r>
+        <w:rPr>
+          <w:rFonts w:eastAsiaTheme="minorEastAsia"/>
+        </w:rPr>
+        <w:t>Use two tailed</w:t>
+      </w:r>
+    </w:p>
+    <w:p>
+      <w:pPr>
+        <w:spacing w:after="0"/>
+        <w:rPr>
+          <w:rFonts w:eastAsiaTheme="minorEastAsia"/>
+        </w:rPr>
+      </w:pPr>
       <w:bookmarkStart w:id="0" w:name="_GoBack"/>
       <w:bookmarkEnd w:id="0"/>
     </w:p>

</xml_diff>

<commit_message>
Added lecture 8 notes
</commit_message>
<xml_diff>
--- a/Exams/Final.docx
+++ b/Exams/Final.docx
@@ -127,8 +127,6 @@
           </m:r>
         </m:oMath>
       </m:oMathPara>
-      <w:bookmarkStart w:id="0" w:name="_GoBack"/>
-      <w:bookmarkEnd w:id="0"/>
     </w:p>
     <w:p>
       <w:pPr>
@@ -7285,6 +7283,1493 @@
           <w:rFonts w:eastAsiaTheme="minorEastAsia"/>
         </w:rPr>
         <w:t>Use two tailed</w:t>
+      </w:r>
+    </w:p>
+    <w:p>
+      <w:pPr>
+        <w:spacing w:after="0"/>
+        <w:rPr>
+          <w:rFonts w:eastAsiaTheme="minorEastAsia"/>
+        </w:rPr>
+      </w:pPr>
+      <w:r>
+        <w:rPr>
+          <w:rFonts w:eastAsiaTheme="minorEastAsia"/>
+          <w:b/>
+        </w:rPr>
+        <w:lastRenderedPageBreak/>
+        <w:t xml:space="preserve">Lecture </w:t>
+      </w:r>
+      <w:r>
+        <w:rPr>
+          <w:rFonts w:eastAsiaTheme="minorEastAsia"/>
+          <w:b/>
+        </w:rPr>
+        <w:t xml:space="preserve">8 </w:t>
+      </w:r>
+      <w:r>
+        <w:rPr>
+          <w:rFonts w:eastAsiaTheme="minorEastAsia"/>
+          <w:b/>
+        </w:rPr>
+        <w:t>Multiple Linear Regression</w:t>
+      </w:r>
+    </w:p>
+    <w:p>
+      <w:pPr>
+        <w:spacing w:after="0"/>
+        <w:rPr>
+          <w:rFonts w:eastAsiaTheme="minorEastAsia"/>
+        </w:rPr>
+      </w:pPr>
+      <m:oMath>
+        <m:sSubSup>
+          <m:sSubSupPr>
+            <m:ctrlPr>
+              <w:rPr>
+                <w:rFonts w:ascii="Cambria Math" w:eastAsiaTheme="minorEastAsia" w:hAnsi="Cambria Math"/>
+                <w:i/>
+              </w:rPr>
+            </m:ctrlPr>
+          </m:sSubSupPr>
+          <m:e>
+            <m:r>
+              <w:rPr>
+                <w:rFonts w:ascii="Cambria Math" w:eastAsiaTheme="minorEastAsia" w:hAnsi="Cambria Math"/>
+              </w:rPr>
+              <m:t>R</m:t>
+            </m:r>
+          </m:e>
+          <m:sub>
+            <m:r>
+              <w:rPr>
+                <w:rFonts w:ascii="Cambria Math" w:eastAsiaTheme="minorEastAsia" w:hAnsi="Cambria Math"/>
+              </w:rPr>
+              <m:t>alt</m:t>
+            </m:r>
+          </m:sub>
+          <m:sup>
+            <m:r>
+              <w:rPr>
+                <w:rFonts w:ascii="Cambria Math" w:eastAsiaTheme="minorEastAsia" w:hAnsi="Cambria Math"/>
+              </w:rPr>
+              <m:t>2</m:t>
+            </m:r>
+          </m:sup>
+        </m:sSubSup>
+        <m:r>
+          <w:rPr>
+            <w:rFonts w:ascii="Cambria Math" w:eastAsiaTheme="minorEastAsia" w:hAnsi="Cambria Math"/>
+          </w:rPr>
+          <m:t>=</m:t>
+        </m:r>
+        <m:f>
+          <m:fPr>
+            <m:ctrlPr>
+              <w:rPr>
+                <w:rFonts w:ascii="Cambria Math" w:eastAsiaTheme="minorEastAsia" w:hAnsi="Cambria Math"/>
+                <w:i/>
+              </w:rPr>
+            </m:ctrlPr>
+          </m:fPr>
+          <m:num>
+            <m:r>
+              <w:rPr>
+                <w:rFonts w:ascii="Cambria Math" w:eastAsiaTheme="minorEastAsia" w:hAnsi="Cambria Math"/>
+              </w:rPr>
+              <m:t>explained variability in y</m:t>
+            </m:r>
+          </m:num>
+          <m:den>
+            <m:r>
+              <w:rPr>
+                <w:rFonts w:ascii="Cambria Math" w:eastAsiaTheme="minorEastAsia" w:hAnsi="Cambria Math"/>
+              </w:rPr>
+              <m:t>total variability in y</m:t>
+            </m:r>
+          </m:den>
+        </m:f>
+      </m:oMath>
+      <w:r>
+        <w:rPr>
+          <w:rFonts w:eastAsiaTheme="minorEastAsia"/>
+        </w:rPr>
+        <w:t xml:space="preserve"> , using </w:t>
+      </w:r>
+      <w:proofErr w:type="gramStart"/>
+      <w:r>
+        <w:rPr>
+          <w:rFonts w:eastAsiaTheme="minorEastAsia"/>
+        </w:rPr>
+        <w:t>ANOVA</w:t>
+      </w:r>
+      <w:proofErr w:type="gramEnd"/>
+      <w:r>
+        <w:rPr>
+          <w:rFonts w:eastAsiaTheme="minorEastAsia"/>
+        </w:rPr>
+        <w:t xml:space="preserve"> we can calculate the explained variability and total variability in y</w:t>
+      </w:r>
+    </w:p>
+    <w:p>
+      <w:pPr>
+        <w:spacing w:after="0"/>
+        <w:rPr>
+          <w:rFonts w:eastAsiaTheme="minorEastAsia"/>
+        </w:rPr>
+      </w:pPr>
+      <m:oMathPara>
+        <m:oMathParaPr>
+          <m:jc m:val="left"/>
+        </m:oMathParaPr>
+        <m:oMath>
+          <m:r>
+            <w:rPr>
+              <w:rFonts w:ascii="Cambria Math" w:eastAsiaTheme="minorEastAsia" w:hAnsi="Cambria Math"/>
+            </w:rPr>
+            <m:t>y:</m:t>
+          </m:r>
+          <m:sSub>
+            <m:sSubPr>
+              <m:ctrlPr>
+                <w:rPr>
+                  <w:rFonts w:ascii="Cambria Math" w:eastAsiaTheme="minorEastAsia" w:hAnsi="Cambria Math"/>
+                  <w:i/>
+                </w:rPr>
+              </m:ctrlPr>
+            </m:sSubPr>
+            <m:e>
+              <m:r>
+                <w:rPr>
+                  <w:rFonts w:ascii="Cambria Math" w:eastAsiaTheme="minorEastAsia" w:hAnsi="Cambria Math"/>
+                </w:rPr>
+                <m:t>SS</m:t>
+              </m:r>
+            </m:e>
+            <m:sub>
+              <m:r>
+                <w:rPr>
+                  <w:rFonts w:ascii="Cambria Math" w:eastAsiaTheme="minorEastAsia" w:hAnsi="Cambria Math"/>
+                </w:rPr>
+                <m:t>Total</m:t>
+              </m:r>
+            </m:sub>
+          </m:sSub>
+          <m:r>
+            <w:rPr>
+              <w:rFonts w:ascii="Cambria Math" w:eastAsiaTheme="minorEastAsia" w:hAnsi="Cambria Math"/>
+            </w:rPr>
+            <m:t>=</m:t>
+          </m:r>
+          <m:nary>
+            <m:naryPr>
+              <m:chr m:val="∑"/>
+              <m:limLoc m:val="undOvr"/>
+              <m:subHide m:val="1"/>
+              <m:supHide m:val="1"/>
+              <m:ctrlPr>
+                <w:rPr>
+                  <w:rFonts w:ascii="Cambria Math" w:eastAsiaTheme="minorEastAsia" w:hAnsi="Cambria Math"/>
+                  <w:i/>
+                </w:rPr>
+              </m:ctrlPr>
+            </m:naryPr>
+            <m:sub/>
+            <m:sup/>
+            <m:e>
+              <m:r>
+                <w:rPr>
+                  <w:rFonts w:ascii="Cambria Math" w:eastAsiaTheme="minorEastAsia" w:hAnsi="Cambria Math"/>
+                </w:rPr>
+                <m:t>(y-</m:t>
+              </m:r>
+              <m:acc>
+                <m:accPr>
+                  <m:chr m:val="̅"/>
+                  <m:ctrlPr>
+                    <w:rPr>
+                      <w:rFonts w:ascii="Cambria Math" w:eastAsiaTheme="minorEastAsia" w:hAnsi="Cambria Math"/>
+                      <w:i/>
+                    </w:rPr>
+                  </m:ctrlPr>
+                </m:accPr>
+                <m:e>
+                  <m:r>
+                    <w:rPr>
+                      <w:rFonts w:ascii="Cambria Math" w:eastAsiaTheme="minorEastAsia" w:hAnsi="Cambria Math"/>
+                    </w:rPr>
+                    <m:t>y</m:t>
+                  </m:r>
+                </m:e>
+              </m:acc>
+            </m:e>
+          </m:nary>
+          <m:r>
+            <w:rPr>
+              <w:rFonts w:ascii="Cambria Math" w:eastAsiaTheme="minorEastAsia" w:hAnsi="Cambria Math"/>
+            </w:rPr>
+            <m:t>)→total variability</m:t>
+          </m:r>
+          <m:r>
+            <w:rPr>
+              <w:rFonts w:ascii="Cambria Math" w:eastAsiaTheme="minorEastAsia" w:hAnsi="Cambria Math"/>
+            </w:rPr>
+            <m:t xml:space="preserve"> </m:t>
+          </m:r>
+        </m:oMath>
+      </m:oMathPara>
+    </w:p>
+    <w:p>
+      <w:pPr>
+        <w:spacing w:after="0"/>
+        <w:rPr>
+          <w:rFonts w:eastAsiaTheme="minorEastAsia"/>
+        </w:rPr>
+      </w:pPr>
+      <m:oMathPara>
+        <m:oMathParaPr>
+          <m:jc m:val="left"/>
+        </m:oMathParaPr>
+        <m:oMath>
+          <m:r>
+            <w:rPr>
+              <w:rFonts w:ascii="Cambria Math" w:eastAsiaTheme="minorEastAsia" w:hAnsi="Cambria Math"/>
+            </w:rPr>
+            <m:t>Residuals:</m:t>
+          </m:r>
+          <m:sSub>
+            <m:sSubPr>
+              <m:ctrlPr>
+                <w:rPr>
+                  <w:rFonts w:ascii="Cambria Math" w:eastAsiaTheme="minorEastAsia" w:hAnsi="Cambria Math"/>
+                  <w:i/>
+                </w:rPr>
+              </m:ctrlPr>
+            </m:sSubPr>
+            <m:e>
+              <m:r>
+                <w:rPr>
+                  <w:rFonts w:ascii="Cambria Math" w:eastAsiaTheme="minorEastAsia" w:hAnsi="Cambria Math"/>
+                </w:rPr>
+                <m:t>SS</m:t>
+              </m:r>
+            </m:e>
+            <m:sub>
+              <m:r>
+                <w:rPr>
+                  <w:rFonts w:ascii="Cambria Math" w:eastAsiaTheme="minorEastAsia" w:hAnsi="Cambria Math"/>
+                </w:rPr>
+                <m:t>Error</m:t>
+              </m:r>
+            </m:sub>
+          </m:sSub>
+          <m:r>
+            <w:rPr>
+              <w:rFonts w:ascii="Cambria Math" w:eastAsiaTheme="minorEastAsia" w:hAnsi="Cambria Math"/>
+            </w:rPr>
+            <m:t>=</m:t>
+          </m:r>
+          <m:nary>
+            <m:naryPr>
+              <m:chr m:val="∑"/>
+              <m:limLoc m:val="undOvr"/>
+              <m:subHide m:val="1"/>
+              <m:supHide m:val="1"/>
+              <m:ctrlPr>
+                <w:rPr>
+                  <w:rFonts w:ascii="Cambria Math" w:eastAsiaTheme="minorEastAsia" w:hAnsi="Cambria Math"/>
+                  <w:i/>
+                </w:rPr>
+              </m:ctrlPr>
+            </m:naryPr>
+            <m:sub/>
+            <m:sup/>
+            <m:e>
+              <m:sSubSup>
+                <m:sSubSupPr>
+                  <m:ctrlPr>
+                    <w:rPr>
+                      <w:rFonts w:ascii="Cambria Math" w:eastAsiaTheme="minorEastAsia" w:hAnsi="Cambria Math"/>
+                      <w:i/>
+                    </w:rPr>
+                  </m:ctrlPr>
+                </m:sSubSupPr>
+                <m:e>
+                  <m:r>
+                    <w:rPr>
+                      <w:rFonts w:ascii="Cambria Math" w:eastAsiaTheme="minorEastAsia" w:hAnsi="Cambria Math"/>
+                    </w:rPr>
+                    <m:t>e</m:t>
+                  </m:r>
+                </m:e>
+                <m:sub>
+                  <m:r>
+                    <w:rPr>
+                      <w:rFonts w:ascii="Cambria Math" w:eastAsiaTheme="minorEastAsia" w:hAnsi="Cambria Math"/>
+                    </w:rPr>
+                    <m:t>i</m:t>
+                  </m:r>
+                </m:sub>
+                <m:sup>
+                  <m:r>
+                    <w:rPr>
+                      <w:rFonts w:ascii="Cambria Math" w:eastAsiaTheme="minorEastAsia" w:hAnsi="Cambria Math"/>
+                    </w:rPr>
+                    <m:t>2</m:t>
+                  </m:r>
+                </m:sup>
+              </m:sSubSup>
+            </m:e>
+          </m:nary>
+          <m:r>
+            <w:rPr>
+              <w:rFonts w:ascii="Cambria Math" w:eastAsiaTheme="minorEastAsia" w:hAnsi="Cambria Math"/>
+            </w:rPr>
+            <m:t>→unexplained variability</m:t>
+          </m:r>
+        </m:oMath>
+      </m:oMathPara>
+    </w:p>
+    <w:p>
+      <w:pPr>
+        <w:spacing w:after="0"/>
+        <w:rPr>
+          <w:rFonts w:eastAsiaTheme="minorEastAsia"/>
+        </w:rPr>
+      </w:pPr>
+      <m:oMathPara>
+        <m:oMathParaPr>
+          <m:jc m:val="left"/>
+        </m:oMathParaPr>
+        <m:oMath>
+          <m:r>
+            <w:rPr>
+              <w:rFonts w:ascii="Cambria Math" w:eastAsiaTheme="minorEastAsia" w:hAnsi="Cambria Math"/>
+            </w:rPr>
+            <m:t>Sum of squares of x:</m:t>
+          </m:r>
+          <m:sSub>
+            <m:sSubPr>
+              <m:ctrlPr>
+                <w:rPr>
+                  <w:rFonts w:ascii="Cambria Math" w:eastAsiaTheme="minorEastAsia" w:hAnsi="Cambria Math"/>
+                  <w:i/>
+                </w:rPr>
+              </m:ctrlPr>
+            </m:sSubPr>
+            <m:e>
+              <m:r>
+                <w:rPr>
+                  <w:rFonts w:ascii="Cambria Math" w:eastAsiaTheme="minorEastAsia" w:hAnsi="Cambria Math"/>
+                </w:rPr>
+                <m:t>SS</m:t>
+              </m:r>
+            </m:e>
+            <m:sub>
+              <m:r>
+                <w:rPr>
+                  <w:rFonts w:ascii="Cambria Math" w:eastAsiaTheme="minorEastAsia" w:hAnsi="Cambria Math"/>
+                </w:rPr>
+                <m:t>Model</m:t>
+              </m:r>
+            </m:sub>
+          </m:sSub>
+          <m:r>
+            <w:rPr>
+              <w:rFonts w:ascii="Cambria Math" w:eastAsiaTheme="minorEastAsia" w:hAnsi="Cambria Math"/>
+            </w:rPr>
+            <m:t>=</m:t>
+          </m:r>
+          <m:sSub>
+            <m:sSubPr>
+              <m:ctrlPr>
+                <w:rPr>
+                  <w:rFonts w:ascii="Cambria Math" w:eastAsiaTheme="minorEastAsia" w:hAnsi="Cambria Math"/>
+                  <w:i/>
+                </w:rPr>
+              </m:ctrlPr>
+            </m:sSubPr>
+            <m:e>
+              <m:r>
+                <w:rPr>
+                  <w:rFonts w:ascii="Cambria Math" w:eastAsiaTheme="minorEastAsia" w:hAnsi="Cambria Math"/>
+                </w:rPr>
+                <m:t>SS</m:t>
+              </m:r>
+            </m:e>
+            <m:sub>
+              <m:r>
+                <w:rPr>
+                  <w:rFonts w:ascii="Cambria Math" w:eastAsiaTheme="minorEastAsia" w:hAnsi="Cambria Math"/>
+                </w:rPr>
+                <m:t>Total</m:t>
+              </m:r>
+            </m:sub>
+          </m:sSub>
+          <m:r>
+            <w:rPr>
+              <w:rFonts w:ascii="Cambria Math" w:eastAsiaTheme="minorEastAsia" w:hAnsi="Cambria Math"/>
+            </w:rPr>
+            <m:t>-</m:t>
+          </m:r>
+          <m:sSub>
+            <m:sSubPr>
+              <m:ctrlPr>
+                <w:rPr>
+                  <w:rFonts w:ascii="Cambria Math" w:eastAsiaTheme="minorEastAsia" w:hAnsi="Cambria Math"/>
+                  <w:i/>
+                </w:rPr>
+              </m:ctrlPr>
+            </m:sSubPr>
+            <m:e>
+              <m:r>
+                <w:rPr>
+                  <w:rFonts w:ascii="Cambria Math" w:eastAsiaTheme="minorEastAsia" w:hAnsi="Cambria Math"/>
+                </w:rPr>
+                <m:t>SS</m:t>
+              </m:r>
+            </m:e>
+            <m:sub>
+              <m:r>
+                <w:rPr>
+                  <w:rFonts w:ascii="Cambria Math" w:eastAsiaTheme="minorEastAsia" w:hAnsi="Cambria Math"/>
+                </w:rPr>
+                <m:t>Error</m:t>
+              </m:r>
+            </m:sub>
+          </m:sSub>
+          <m:r>
+            <w:rPr>
+              <w:rFonts w:ascii="Cambria Math" w:eastAsiaTheme="minorEastAsia" w:hAnsi="Cambria Math"/>
+            </w:rPr>
+            <m:t>→explained variability</m:t>
+          </m:r>
+        </m:oMath>
+      </m:oMathPara>
+    </w:p>
+    <w:p>
+      <w:pPr>
+        <w:autoSpaceDE w:val="0"/>
+        <w:autoSpaceDN w:val="0"/>
+        <w:adjustRightInd w:val="0"/>
+        <w:spacing w:after="0" w:line="240" w:lineRule="auto"/>
+        <w:rPr>
+          <w:rFonts w:ascii="NimbusSanL-Regu" w:hAnsi="NimbusSanL-Regu" w:cs="NimbusSanL-Regu"/>
+          <w:color w:val="000000"/>
+          <w:sz w:val="21"/>
+          <w:szCs w:val="21"/>
+        </w:rPr>
+      </w:pPr>
+      <w:r>
+        <w:rPr>
+          <w:rFonts w:ascii="NimbusSanL-Regu" w:hAnsi="NimbusSanL-Regu" w:cs="NimbusSanL-Regu"/>
+          <w:color w:val="000000"/>
+          <w:sz w:val="21"/>
+          <w:szCs w:val="21"/>
+        </w:rPr>
+        <w:t>Two predictor variables are said to be collinear when they</w:t>
+      </w:r>
+      <w:r>
+        <w:rPr>
+          <w:rFonts w:ascii="NimbusSanL-Regu" w:hAnsi="NimbusSanL-Regu" w:cs="NimbusSanL-Regu"/>
+          <w:color w:val="000000"/>
+          <w:sz w:val="21"/>
+          <w:szCs w:val="21"/>
+        </w:rPr>
+        <w:t xml:space="preserve"> </w:t>
+      </w:r>
+      <w:r>
+        <w:rPr>
+          <w:rFonts w:ascii="NimbusSanL-Regu" w:hAnsi="NimbusSanL-Regu" w:cs="NimbusSanL-Regu"/>
+          <w:color w:val="000000"/>
+          <w:sz w:val="21"/>
+          <w:szCs w:val="21"/>
+        </w:rPr>
+        <w:t xml:space="preserve">are correlated, and this </w:t>
+      </w:r>
+      <w:r>
+        <w:rPr>
+          <w:rFonts w:ascii="NimbusSanL-Regu" w:hAnsi="NimbusSanL-Regu" w:cs="NimbusSanL-Regu"/>
+          <w:color w:val="2DA3C0"/>
+          <w:sz w:val="21"/>
+          <w:szCs w:val="21"/>
+        </w:rPr>
+        <w:t xml:space="preserve">collinearity </w:t>
+      </w:r>
+      <w:r>
+        <w:rPr>
+          <w:rFonts w:ascii="NimbusSanL-Regu" w:hAnsi="NimbusSanL-Regu" w:cs="NimbusSanL-Regu"/>
+          <w:color w:val="000000"/>
+          <w:sz w:val="21"/>
+          <w:szCs w:val="21"/>
+        </w:rPr>
+        <w:t>complicates model</w:t>
+      </w:r>
+      <w:r>
+        <w:rPr>
+          <w:rFonts w:ascii="NimbusSanL-Regu" w:hAnsi="NimbusSanL-Regu" w:cs="NimbusSanL-Regu"/>
+          <w:color w:val="000000"/>
+          <w:sz w:val="21"/>
+          <w:szCs w:val="21"/>
+        </w:rPr>
+        <w:t xml:space="preserve"> </w:t>
+      </w:r>
+      <w:r>
+        <w:rPr>
+          <w:rFonts w:ascii="NimbusSanL-Regu" w:hAnsi="NimbusSanL-Regu" w:cs="NimbusSanL-Regu"/>
+          <w:color w:val="000000"/>
+          <w:sz w:val="21"/>
+          <w:szCs w:val="21"/>
+        </w:rPr>
+        <w:t>estimation.</w:t>
+      </w:r>
+    </w:p>
+    <w:p>
+      <w:pPr>
+        <w:autoSpaceDE w:val="0"/>
+        <w:autoSpaceDN w:val="0"/>
+        <w:adjustRightInd w:val="0"/>
+        <w:spacing w:after="0" w:line="240" w:lineRule="auto"/>
+        <w:rPr>
+          <w:rFonts w:eastAsiaTheme="minorEastAsia"/>
+        </w:rPr>
+      </w:pPr>
+      <m:oMath>
+        <m:sSubSup>
+          <m:sSubSupPr>
+            <m:ctrlPr>
+              <w:rPr>
+                <w:rFonts w:ascii="Cambria Math" w:eastAsiaTheme="minorEastAsia" w:hAnsi="Cambria Math"/>
+                <w:i/>
+              </w:rPr>
+            </m:ctrlPr>
+          </m:sSubSupPr>
+          <m:e>
+            <m:r>
+              <w:rPr>
+                <w:rFonts w:ascii="Cambria Math" w:eastAsiaTheme="minorEastAsia" w:hAnsi="Cambria Math"/>
+              </w:rPr>
+              <m:t>R</m:t>
+            </m:r>
+          </m:e>
+          <m:sub>
+            <m:r>
+              <w:rPr>
+                <w:rFonts w:ascii="Cambria Math" w:eastAsiaTheme="minorEastAsia" w:hAnsi="Cambria Math"/>
+              </w:rPr>
+              <m:t>adj</m:t>
+            </m:r>
+          </m:sub>
+          <m:sup>
+            <m:r>
+              <w:rPr>
+                <w:rFonts w:ascii="Cambria Math" w:eastAsiaTheme="minorEastAsia" w:hAnsi="Cambria Math"/>
+              </w:rPr>
+              <m:t>2</m:t>
+            </m:r>
+          </m:sup>
+        </m:sSubSup>
+        <m:r>
+          <w:rPr>
+            <w:rFonts w:ascii="Cambria Math" w:eastAsiaTheme="minorEastAsia" w:hAnsi="Cambria Math"/>
+          </w:rPr>
+          <m:t>=1-</m:t>
+        </m:r>
+        <m:d>
+          <m:dPr>
+            <m:ctrlPr>
+              <w:rPr>
+                <w:rFonts w:ascii="Cambria Math" w:eastAsiaTheme="minorEastAsia" w:hAnsi="Cambria Math"/>
+                <w:i/>
+              </w:rPr>
+            </m:ctrlPr>
+          </m:dPr>
+          <m:e>
+            <m:f>
+              <m:fPr>
+                <m:ctrlPr>
+                  <w:rPr>
+                    <w:rFonts w:ascii="Cambria Math" w:eastAsiaTheme="minorEastAsia" w:hAnsi="Cambria Math"/>
+                    <w:i/>
+                  </w:rPr>
+                </m:ctrlPr>
+              </m:fPr>
+              <m:num>
+                <m:sSub>
+                  <m:sSubPr>
+                    <m:ctrlPr>
+                      <w:rPr>
+                        <w:rFonts w:ascii="Cambria Math" w:eastAsiaTheme="minorEastAsia" w:hAnsi="Cambria Math"/>
+                        <w:i/>
+                      </w:rPr>
+                    </m:ctrlPr>
+                  </m:sSubPr>
+                  <m:e>
+                    <m:r>
+                      <w:rPr>
+                        <w:rFonts w:ascii="Cambria Math" w:eastAsiaTheme="minorEastAsia" w:hAnsi="Cambria Math"/>
+                      </w:rPr>
+                      <m:t>SS</m:t>
+                    </m:r>
+                  </m:e>
+                  <m:sub>
+                    <m:r>
+                      <w:rPr>
+                        <w:rFonts w:ascii="Cambria Math" w:eastAsiaTheme="minorEastAsia" w:hAnsi="Cambria Math"/>
+                      </w:rPr>
+                      <m:t>Error</m:t>
+                    </m:r>
+                  </m:sub>
+                </m:sSub>
+              </m:num>
+              <m:den>
+                <m:sSub>
+                  <m:sSubPr>
+                    <m:ctrlPr>
+                      <w:rPr>
+                        <w:rFonts w:ascii="Cambria Math" w:eastAsiaTheme="minorEastAsia" w:hAnsi="Cambria Math"/>
+                        <w:i/>
+                      </w:rPr>
+                    </m:ctrlPr>
+                  </m:sSubPr>
+                  <m:e>
+                    <m:r>
+                      <w:rPr>
+                        <w:rFonts w:ascii="Cambria Math" w:eastAsiaTheme="minorEastAsia" w:hAnsi="Cambria Math"/>
+                      </w:rPr>
+                      <m:t>SS</m:t>
+                    </m:r>
+                  </m:e>
+                  <m:sub>
+                    <m:r>
+                      <w:rPr>
+                        <w:rFonts w:ascii="Cambria Math" w:eastAsiaTheme="minorEastAsia" w:hAnsi="Cambria Math"/>
+                      </w:rPr>
+                      <m:t>Total</m:t>
+                    </m:r>
+                  </m:sub>
+                </m:sSub>
+              </m:den>
+            </m:f>
+            <m:r>
+              <w:rPr>
+                <w:rFonts w:ascii="Cambria Math" w:eastAsiaTheme="minorEastAsia" w:hAnsi="Cambria Math"/>
+              </w:rPr>
+              <m:t>×</m:t>
+            </m:r>
+            <m:f>
+              <m:fPr>
+                <m:ctrlPr>
+                  <w:rPr>
+                    <w:rFonts w:ascii="Cambria Math" w:eastAsiaTheme="minorEastAsia" w:hAnsi="Cambria Math"/>
+                    <w:i/>
+                  </w:rPr>
+                </m:ctrlPr>
+              </m:fPr>
+              <m:num>
+                <m:r>
+                  <w:rPr>
+                    <w:rFonts w:ascii="Cambria Math" w:eastAsiaTheme="minorEastAsia" w:hAnsi="Cambria Math"/>
+                  </w:rPr>
+                  <m:t>n-1</m:t>
+                </m:r>
+              </m:num>
+              <m:den>
+                <m:r>
+                  <w:rPr>
+                    <w:rFonts w:ascii="Cambria Math" w:eastAsiaTheme="minorEastAsia" w:hAnsi="Cambria Math"/>
+                  </w:rPr>
+                  <m:t>n-p-1</m:t>
+                </m:r>
+              </m:den>
+            </m:f>
+          </m:e>
+        </m:d>
+      </m:oMath>
+      <w:r>
+        <w:rPr>
+          <w:rFonts w:eastAsiaTheme="minorEastAsia"/>
+        </w:rPr>
+        <w:t xml:space="preserve">, p is the number of predictors, n is the number of cases, high </w:t>
+      </w:r>
+      <m:oMath>
+        <m:sSubSup>
+          <m:sSubSupPr>
+            <m:ctrlPr>
+              <w:rPr>
+                <w:rFonts w:ascii="Cambria Math" w:eastAsiaTheme="minorEastAsia" w:hAnsi="Cambria Math"/>
+                <w:i/>
+              </w:rPr>
+            </m:ctrlPr>
+          </m:sSubSupPr>
+          <m:e>
+            <m:r>
+              <w:rPr>
+                <w:rFonts w:ascii="Cambria Math" w:eastAsiaTheme="minorEastAsia" w:hAnsi="Cambria Math"/>
+              </w:rPr>
+              <m:t>R</m:t>
+            </m:r>
+          </m:e>
+          <m:sub>
+            <m:r>
+              <w:rPr>
+                <w:rFonts w:ascii="Cambria Math" w:eastAsiaTheme="minorEastAsia" w:hAnsi="Cambria Math"/>
+              </w:rPr>
+              <m:t>adj</m:t>
+            </m:r>
+          </m:sub>
+          <m:sup>
+            <m:r>
+              <w:rPr>
+                <w:rFonts w:ascii="Cambria Math" w:eastAsiaTheme="minorEastAsia" w:hAnsi="Cambria Math"/>
+              </w:rPr>
+              <m:t>2</m:t>
+            </m:r>
+          </m:sup>
+        </m:sSubSup>
+      </m:oMath>
+      <w:r>
+        <w:rPr>
+          <w:rFonts w:eastAsiaTheme="minorEastAsia"/>
+        </w:rPr>
+        <w:t>is better</w:t>
+      </w:r>
+    </w:p>
+    <w:p>
+      <w:pPr>
+        <w:autoSpaceDE w:val="0"/>
+        <w:autoSpaceDN w:val="0"/>
+        <w:adjustRightInd w:val="0"/>
+        <w:spacing w:after="0" w:line="240" w:lineRule="auto"/>
+        <w:rPr>
+          <w:rFonts w:eastAsiaTheme="minorEastAsia"/>
+        </w:rPr>
+      </w:pPr>
+      <w:r>
+        <w:rPr>
+          <w:rFonts w:eastAsiaTheme="minorEastAsia"/>
+        </w:rPr>
+        <w:t>Conditions: 1) residuals are nearly normal 2) residuals have constant variability 3) residuals are independent 4) each variable is linearly related to the outcome</w:t>
+      </w:r>
+    </w:p>
+    <w:p>
+      <w:pPr>
+        <w:autoSpaceDE w:val="0"/>
+        <w:autoSpaceDN w:val="0"/>
+        <w:adjustRightInd w:val="0"/>
+        <w:spacing w:after="0" w:line="240" w:lineRule="auto"/>
+        <w:rPr>
+          <w:rFonts w:eastAsiaTheme="minorEastAsia"/>
+        </w:rPr>
+      </w:pPr>
+      <w:r>
+        <w:rPr>
+          <w:rFonts w:ascii="NimbusSanL-Regu" w:hAnsi="NimbusSanL-Regu" w:cs="NimbusSanL-Regu"/>
+          <w:color w:val="2DA3C0"/>
+          <w:sz w:val="21"/>
+          <w:szCs w:val="21"/>
+        </w:rPr>
+        <w:t>Backward-elimination</w:t>
+      </w:r>
+      <w:r>
+        <w:rPr>
+          <w:rFonts w:eastAsiaTheme="minorEastAsia"/>
+        </w:rPr>
+        <w:t xml:space="preserve"> </w:t>
+      </w:r>
+      <w:r>
+        <w:rPr>
+          <w:rFonts w:eastAsiaTheme="minorEastAsia"/>
+        </w:rPr>
+        <w:t xml:space="preserve"> </w:t>
+      </w:r>
+      <m:oMath>
+        <m:sSubSup>
+          <m:sSubSupPr>
+            <m:ctrlPr>
+              <w:rPr>
+                <w:rFonts w:ascii="Cambria Math" w:eastAsiaTheme="minorEastAsia" w:hAnsi="Cambria Math"/>
+                <w:i/>
+              </w:rPr>
+            </m:ctrlPr>
+          </m:sSubSupPr>
+          <m:e>
+            <m:r>
+              <w:rPr>
+                <w:rFonts w:ascii="Cambria Math" w:eastAsiaTheme="minorEastAsia" w:hAnsi="Cambria Math"/>
+              </w:rPr>
+              <m:t>R</m:t>
+            </m:r>
+          </m:e>
+          <m:sub>
+            <m:r>
+              <w:rPr>
+                <w:rFonts w:ascii="Cambria Math" w:eastAsiaTheme="minorEastAsia" w:hAnsi="Cambria Math"/>
+              </w:rPr>
+              <m:t>adj</m:t>
+            </m:r>
+          </m:sub>
+          <m:sup>
+            <m:r>
+              <w:rPr>
+                <w:rFonts w:ascii="Cambria Math" w:eastAsiaTheme="minorEastAsia" w:hAnsi="Cambria Math"/>
+              </w:rPr>
+              <m:t>2</m:t>
+            </m:r>
+          </m:sup>
+        </m:sSubSup>
+      </m:oMath>
+      <w:proofErr w:type="gramStart"/>
+      <w:r>
+        <w:rPr>
+          <w:rFonts w:eastAsiaTheme="minorEastAsia"/>
+        </w:rPr>
+        <w:t>1)start</w:t>
+      </w:r>
+      <w:proofErr w:type="gramEnd"/>
+      <w:r>
+        <w:rPr>
+          <w:rFonts w:eastAsiaTheme="minorEastAsia"/>
+        </w:rPr>
+        <w:t xml:space="preserve"> with full model 2)drop one variable at a time and record </w:t>
+      </w:r>
+      <w:r>
+        <w:rPr>
+          <w:rFonts w:eastAsiaTheme="minorEastAsia"/>
+        </w:rPr>
+        <w:t xml:space="preserve"> </w:t>
+      </w:r>
+      <m:oMath>
+        <m:sSubSup>
+          <m:sSubSupPr>
+            <m:ctrlPr>
+              <w:rPr>
+                <w:rFonts w:ascii="Cambria Math" w:eastAsiaTheme="minorEastAsia" w:hAnsi="Cambria Math"/>
+                <w:i/>
+              </w:rPr>
+            </m:ctrlPr>
+          </m:sSubSupPr>
+          <m:e>
+            <m:r>
+              <w:rPr>
+                <w:rFonts w:ascii="Cambria Math" w:eastAsiaTheme="minorEastAsia" w:hAnsi="Cambria Math"/>
+              </w:rPr>
+              <m:t>R</m:t>
+            </m:r>
+          </m:e>
+          <m:sub>
+            <m:r>
+              <w:rPr>
+                <w:rFonts w:ascii="Cambria Math" w:eastAsiaTheme="minorEastAsia" w:hAnsi="Cambria Math"/>
+              </w:rPr>
+              <m:t>adj</m:t>
+            </m:r>
+          </m:sub>
+          <m:sup>
+            <m:r>
+              <w:rPr>
+                <w:rFonts w:ascii="Cambria Math" w:eastAsiaTheme="minorEastAsia" w:hAnsi="Cambria Math"/>
+              </w:rPr>
+              <m:t>2</m:t>
+            </m:r>
+          </m:sup>
+        </m:sSubSup>
+      </m:oMath>
+      <w:r>
+        <w:rPr>
+          <w:rFonts w:eastAsiaTheme="minorEastAsia"/>
+        </w:rPr>
+        <w:t xml:space="preserve"> of each smaller model 3) pick the model with the highest increase in </w:t>
+      </w:r>
+      <w:r>
+        <w:rPr>
+          <w:rFonts w:eastAsiaTheme="minorEastAsia"/>
+        </w:rPr>
+        <w:t xml:space="preserve"> </w:t>
+      </w:r>
+      <m:oMath>
+        <m:sSubSup>
+          <m:sSubSupPr>
+            <m:ctrlPr>
+              <w:rPr>
+                <w:rFonts w:ascii="Cambria Math" w:eastAsiaTheme="minorEastAsia" w:hAnsi="Cambria Math"/>
+                <w:i/>
+              </w:rPr>
+            </m:ctrlPr>
+          </m:sSubSupPr>
+          <m:e>
+            <m:r>
+              <w:rPr>
+                <w:rFonts w:ascii="Cambria Math" w:eastAsiaTheme="minorEastAsia" w:hAnsi="Cambria Math"/>
+              </w:rPr>
+              <m:t>R</m:t>
+            </m:r>
+          </m:e>
+          <m:sub>
+            <m:r>
+              <w:rPr>
+                <w:rFonts w:ascii="Cambria Math" w:eastAsiaTheme="minorEastAsia" w:hAnsi="Cambria Math"/>
+              </w:rPr>
+              <m:t>adj</m:t>
+            </m:r>
+          </m:sub>
+          <m:sup>
+            <m:r>
+              <w:rPr>
+                <w:rFonts w:ascii="Cambria Math" w:eastAsiaTheme="minorEastAsia" w:hAnsi="Cambria Math"/>
+              </w:rPr>
+              <m:t>2</m:t>
+            </m:r>
+          </m:sup>
+        </m:sSubSup>
+      </m:oMath>
+      <w:r>
+        <w:rPr>
+          <w:rFonts w:eastAsiaTheme="minorEastAsia"/>
+        </w:rPr>
+        <w:t xml:space="preserve"> 4)repeat until none of the models yield an increase in </w:t>
+      </w:r>
+      <w:r>
+        <w:rPr>
+          <w:rFonts w:eastAsiaTheme="minorEastAsia"/>
+        </w:rPr>
+        <w:t xml:space="preserve"> </w:t>
+      </w:r>
+      <m:oMath>
+        <m:sSubSup>
+          <m:sSubSupPr>
+            <m:ctrlPr>
+              <w:rPr>
+                <w:rFonts w:ascii="Cambria Math" w:eastAsiaTheme="minorEastAsia" w:hAnsi="Cambria Math"/>
+                <w:i/>
+              </w:rPr>
+            </m:ctrlPr>
+          </m:sSubSupPr>
+          <m:e>
+            <m:r>
+              <w:rPr>
+                <w:rFonts w:ascii="Cambria Math" w:eastAsiaTheme="minorEastAsia" w:hAnsi="Cambria Math"/>
+              </w:rPr>
+              <m:t>R</m:t>
+            </m:r>
+          </m:e>
+          <m:sub>
+            <m:r>
+              <w:rPr>
+                <w:rFonts w:ascii="Cambria Math" w:eastAsiaTheme="minorEastAsia" w:hAnsi="Cambria Math"/>
+              </w:rPr>
+              <m:t>adj</m:t>
+            </m:r>
+          </m:sub>
+          <m:sup>
+            <m:r>
+              <w:rPr>
+                <w:rFonts w:ascii="Cambria Math" w:eastAsiaTheme="minorEastAsia" w:hAnsi="Cambria Math"/>
+              </w:rPr>
+              <m:t>2</m:t>
+            </m:r>
+          </m:sup>
+        </m:sSubSup>
+      </m:oMath>
+    </w:p>
+    <w:p>
+      <w:pPr>
+        <w:autoSpaceDE w:val="0"/>
+        <w:autoSpaceDN w:val="0"/>
+        <w:adjustRightInd w:val="0"/>
+        <w:spacing w:after="0" w:line="240" w:lineRule="auto"/>
+        <w:rPr>
+          <w:rFonts w:eastAsiaTheme="minorEastAsia"/>
+        </w:rPr>
+      </w:pPr>
+      <w:r>
+        <w:rPr>
+          <w:rFonts w:eastAsiaTheme="minorEastAsia"/>
+        </w:rPr>
+        <w:t>p-value approach: 1) start with the full model 2) drop the variable with the highest p-value and refit a smaller model 3) repeat until all variables left in the model are significant</w:t>
+      </w:r>
+    </w:p>
+    <w:p>
+      <w:pPr>
+        <w:autoSpaceDE w:val="0"/>
+        <w:autoSpaceDN w:val="0"/>
+        <w:adjustRightInd w:val="0"/>
+        <w:spacing w:after="0" w:line="240" w:lineRule="auto"/>
+        <w:rPr>
+          <w:rFonts w:eastAsiaTheme="minorEastAsia"/>
+        </w:rPr>
+      </w:pPr>
+      <w:r>
+        <w:rPr>
+          <w:rFonts w:eastAsiaTheme="minorEastAsia"/>
+        </w:rPr>
+        <w:t>Forward-selection</w:t>
+      </w:r>
+    </w:p>
+    <w:p>
+      <w:pPr>
+        <w:autoSpaceDE w:val="0"/>
+        <w:autoSpaceDN w:val="0"/>
+        <w:adjustRightInd w:val="0"/>
+        <w:spacing w:after="0" w:line="240" w:lineRule="auto"/>
+        <w:rPr>
+          <w:rFonts w:eastAsiaTheme="minorEastAsia"/>
+        </w:rPr>
+      </w:pPr>
+      <m:oMath>
+        <m:sSubSup>
+          <m:sSubSupPr>
+            <m:ctrlPr>
+              <w:rPr>
+                <w:rFonts w:ascii="Cambria Math" w:eastAsiaTheme="minorEastAsia" w:hAnsi="Cambria Math"/>
+                <w:i/>
+              </w:rPr>
+            </m:ctrlPr>
+          </m:sSubSupPr>
+          <m:e>
+            <m:r>
+              <w:rPr>
+                <w:rFonts w:ascii="Cambria Math" w:eastAsiaTheme="minorEastAsia" w:hAnsi="Cambria Math"/>
+              </w:rPr>
+              <m:t>R</m:t>
+            </m:r>
+          </m:e>
+          <m:sub>
+            <m:r>
+              <w:rPr>
+                <w:rFonts w:ascii="Cambria Math" w:eastAsiaTheme="minorEastAsia" w:hAnsi="Cambria Math"/>
+              </w:rPr>
+              <m:t>adj</m:t>
+            </m:r>
+          </m:sub>
+          <m:sup>
+            <m:r>
+              <w:rPr>
+                <w:rFonts w:ascii="Cambria Math" w:eastAsiaTheme="minorEastAsia" w:hAnsi="Cambria Math"/>
+              </w:rPr>
+              <m:t>2</m:t>
+            </m:r>
+          </m:sup>
+        </m:sSubSup>
+        <m:r>
+          <w:rPr>
+            <w:rFonts w:ascii="Cambria Math" w:eastAsiaTheme="minorEastAsia" w:hAnsi="Cambria Math"/>
+          </w:rPr>
+          <m:t xml:space="preserve"> </m:t>
+        </m:r>
+      </m:oMath>
+      <w:r>
+        <w:rPr>
+          <w:rFonts w:eastAsiaTheme="minorEastAsia"/>
+        </w:rPr>
+        <w:t>adj approach:</w:t>
+      </w:r>
+      <w:r>
+        <w:rPr>
+          <w:rFonts w:eastAsiaTheme="minorEastAsia"/>
+        </w:rPr>
+        <w:t xml:space="preserve"> 1)</w:t>
+      </w:r>
+      <w:r>
+        <w:rPr>
+          <w:rFonts w:eastAsiaTheme="minorEastAsia"/>
+        </w:rPr>
+        <w:t xml:space="preserve"> Start with regressions of response vs. each explanatory</w:t>
+      </w:r>
+      <w:r>
+        <w:rPr>
+          <w:rFonts w:eastAsiaTheme="minorEastAsia"/>
+        </w:rPr>
+        <w:t xml:space="preserve"> </w:t>
+      </w:r>
+      <w:r>
+        <w:rPr>
+          <w:rFonts w:eastAsiaTheme="minorEastAsia"/>
+        </w:rPr>
+        <w:t>variable</w:t>
+      </w:r>
+      <w:r>
+        <w:rPr>
+          <w:rFonts w:eastAsiaTheme="minorEastAsia"/>
+        </w:rPr>
+        <w:t xml:space="preserve"> 2)</w:t>
+      </w:r>
+      <w:r>
+        <w:rPr>
+          <w:rFonts w:eastAsiaTheme="minorEastAsia"/>
+        </w:rPr>
+        <w:t xml:space="preserve"> Pick the model with the highest </w:t>
+      </w:r>
+      <w:r>
+        <w:rPr>
+          <w:rFonts w:eastAsiaTheme="minorEastAsia"/>
+        </w:rPr>
+        <w:t xml:space="preserve"> </w:t>
+      </w:r>
+      <m:oMath>
+        <m:sSubSup>
+          <m:sSubSupPr>
+            <m:ctrlPr>
+              <w:rPr>
+                <w:rFonts w:ascii="Cambria Math" w:eastAsiaTheme="minorEastAsia" w:hAnsi="Cambria Math"/>
+                <w:i/>
+              </w:rPr>
+            </m:ctrlPr>
+          </m:sSubSupPr>
+          <m:e>
+            <m:r>
+              <w:rPr>
+                <w:rFonts w:ascii="Cambria Math" w:eastAsiaTheme="minorEastAsia" w:hAnsi="Cambria Math"/>
+              </w:rPr>
+              <m:t>R</m:t>
+            </m:r>
+          </m:e>
+          <m:sub>
+            <m:r>
+              <w:rPr>
+                <w:rFonts w:ascii="Cambria Math" w:eastAsiaTheme="minorEastAsia" w:hAnsi="Cambria Math"/>
+              </w:rPr>
+              <m:t>adj</m:t>
+            </m:r>
+          </m:sub>
+          <m:sup>
+            <m:r>
+              <w:rPr>
+                <w:rFonts w:ascii="Cambria Math" w:eastAsiaTheme="minorEastAsia" w:hAnsi="Cambria Math"/>
+              </w:rPr>
+              <m:t>2</m:t>
+            </m:r>
+          </m:sup>
+        </m:sSubSup>
+      </m:oMath>
+      <w:r>
+        <w:rPr>
+          <w:rFonts w:eastAsiaTheme="minorEastAsia"/>
+        </w:rPr>
+        <w:t xml:space="preserve"> </w:t>
+      </w:r>
+      <w:proofErr w:type="gramStart"/>
+      <w:r>
+        <w:rPr>
+          <w:rFonts w:eastAsiaTheme="minorEastAsia"/>
+        </w:rPr>
+        <w:t>3)</w:t>
+      </w:r>
+      <w:r>
+        <w:rPr>
+          <w:rFonts w:eastAsiaTheme="minorEastAsia"/>
+        </w:rPr>
+        <w:t>Add</w:t>
+      </w:r>
+      <w:proofErr w:type="gramEnd"/>
+      <w:r>
+        <w:rPr>
+          <w:rFonts w:eastAsiaTheme="minorEastAsia"/>
+        </w:rPr>
+        <w:t xml:space="preserve"> the remaining variables one at a time to the existing</w:t>
+      </w:r>
+      <w:r>
+        <w:rPr>
+          <w:rFonts w:eastAsiaTheme="minorEastAsia"/>
+        </w:rPr>
+        <w:t xml:space="preserve"> </w:t>
+      </w:r>
+      <w:r>
+        <w:rPr>
+          <w:rFonts w:eastAsiaTheme="minorEastAsia"/>
+        </w:rPr>
+        <w:t xml:space="preserve">model, and once again pick the model with the highest </w:t>
+      </w:r>
+      <w:r>
+        <w:rPr>
+          <w:rFonts w:eastAsiaTheme="minorEastAsia"/>
+        </w:rPr>
+        <w:t xml:space="preserve"> </w:t>
+      </w:r>
+      <m:oMath>
+        <m:sSubSup>
+          <m:sSubSupPr>
+            <m:ctrlPr>
+              <w:rPr>
+                <w:rFonts w:ascii="Cambria Math" w:eastAsiaTheme="minorEastAsia" w:hAnsi="Cambria Math"/>
+                <w:i/>
+              </w:rPr>
+            </m:ctrlPr>
+          </m:sSubSupPr>
+          <m:e>
+            <m:r>
+              <w:rPr>
+                <w:rFonts w:ascii="Cambria Math" w:eastAsiaTheme="minorEastAsia" w:hAnsi="Cambria Math"/>
+              </w:rPr>
+              <m:t>R</m:t>
+            </m:r>
+          </m:e>
+          <m:sub>
+            <m:r>
+              <w:rPr>
+                <w:rFonts w:ascii="Cambria Math" w:eastAsiaTheme="minorEastAsia" w:hAnsi="Cambria Math"/>
+              </w:rPr>
+              <m:t>adj</m:t>
+            </m:r>
+          </m:sub>
+          <m:sup>
+            <m:r>
+              <w:rPr>
+                <w:rFonts w:ascii="Cambria Math" w:eastAsiaTheme="minorEastAsia" w:hAnsi="Cambria Math"/>
+              </w:rPr>
+              <m:t>2</m:t>
+            </m:r>
+          </m:sup>
+        </m:sSubSup>
+      </m:oMath>
+      <w:r>
+        <w:rPr>
+          <w:rFonts w:eastAsiaTheme="minorEastAsia"/>
+        </w:rPr>
+        <w:t xml:space="preserve"> 4) </w:t>
+      </w:r>
+      <w:r>
+        <w:rPr>
+          <w:rFonts w:eastAsiaTheme="minorEastAsia"/>
+        </w:rPr>
+        <w:t>Repeat until the addition of any of the rema</w:t>
+      </w:r>
+      <w:r>
+        <w:rPr>
+          <w:rFonts w:eastAsiaTheme="minorEastAsia"/>
+        </w:rPr>
+        <w:t>i</w:t>
+      </w:r>
+      <w:r>
+        <w:rPr>
+          <w:rFonts w:eastAsiaTheme="minorEastAsia"/>
+        </w:rPr>
+        <w:t>ning variables</w:t>
+      </w:r>
+      <w:r>
+        <w:rPr>
+          <w:rFonts w:eastAsiaTheme="minorEastAsia"/>
+        </w:rPr>
+        <w:t xml:space="preserve"> </w:t>
+      </w:r>
+      <w:r>
+        <w:rPr>
+          <w:rFonts w:eastAsiaTheme="minorEastAsia"/>
+        </w:rPr>
+        <w:t xml:space="preserve">does not result in a higher </w:t>
+      </w:r>
+      <w:r>
+        <w:rPr>
+          <w:rFonts w:eastAsiaTheme="minorEastAsia"/>
+        </w:rPr>
+        <w:t xml:space="preserve"> </w:t>
+      </w:r>
+      <m:oMath>
+        <m:sSubSup>
+          <m:sSubSupPr>
+            <m:ctrlPr>
+              <w:rPr>
+                <w:rFonts w:ascii="Cambria Math" w:eastAsiaTheme="minorEastAsia" w:hAnsi="Cambria Math"/>
+                <w:i/>
+              </w:rPr>
+            </m:ctrlPr>
+          </m:sSubSupPr>
+          <m:e>
+            <m:r>
+              <w:rPr>
+                <w:rFonts w:ascii="Cambria Math" w:eastAsiaTheme="minorEastAsia" w:hAnsi="Cambria Math"/>
+              </w:rPr>
+              <m:t>R</m:t>
+            </m:r>
+          </m:e>
+          <m:sub>
+            <m:r>
+              <w:rPr>
+                <w:rFonts w:ascii="Cambria Math" w:eastAsiaTheme="minorEastAsia" w:hAnsi="Cambria Math"/>
+              </w:rPr>
+              <m:t>adj</m:t>
+            </m:r>
+          </m:sub>
+          <m:sup>
+            <m:r>
+              <w:rPr>
+                <w:rFonts w:ascii="Cambria Math" w:eastAsiaTheme="minorEastAsia" w:hAnsi="Cambria Math"/>
+              </w:rPr>
+              <m:t>2</m:t>
+            </m:r>
+          </m:sup>
+        </m:sSubSup>
+      </m:oMath>
+    </w:p>
+    <w:p>
+      <w:pPr>
+        <w:autoSpaceDE w:val="0"/>
+        <w:autoSpaceDN w:val="0"/>
+        <w:adjustRightInd w:val="0"/>
+        <w:spacing w:after="0" w:line="240" w:lineRule="auto"/>
+        <w:rPr>
+          <w:rFonts w:eastAsiaTheme="minorEastAsia"/>
+        </w:rPr>
+      </w:pPr>
+      <w:r>
+        <w:rPr>
+          <w:rFonts w:eastAsiaTheme="minorEastAsia"/>
+        </w:rPr>
+        <w:t>p</w:t>
+      </w:r>
+      <w:r>
+        <w:rPr>
+          <w:rFonts w:ascii="Calibri" w:eastAsia="Calibri" w:hAnsi="Calibri" w:cs="Calibri"/>
+        </w:rPr>
+        <w:t>-</w:t>
+      </w:r>
+      <w:r>
+        <w:rPr>
+          <w:rFonts w:eastAsiaTheme="minorEastAsia"/>
+        </w:rPr>
+        <w:t>value approach:</w:t>
+      </w:r>
+      <w:r>
+        <w:rPr>
+          <w:rFonts w:eastAsiaTheme="minorEastAsia"/>
+        </w:rPr>
+        <w:t xml:space="preserve"> 1)</w:t>
+      </w:r>
+      <w:r>
+        <w:rPr>
+          <w:rFonts w:eastAsiaTheme="minorEastAsia"/>
+        </w:rPr>
+        <w:t xml:space="preserve"> Start with regressions of respon</w:t>
+      </w:r>
+      <w:bookmarkStart w:id="0" w:name="_GoBack"/>
+      <w:bookmarkEnd w:id="0"/>
+      <w:r>
+        <w:rPr>
+          <w:rFonts w:eastAsiaTheme="minorEastAsia"/>
+        </w:rPr>
+        <w:t>se vs. each explanatory</w:t>
+      </w:r>
+      <w:r>
+        <w:rPr>
+          <w:rFonts w:eastAsiaTheme="minorEastAsia"/>
+        </w:rPr>
+        <w:t xml:space="preserve"> </w:t>
+      </w:r>
+      <w:r>
+        <w:rPr>
+          <w:rFonts w:eastAsiaTheme="minorEastAsia"/>
+        </w:rPr>
+        <w:t>variable</w:t>
+      </w:r>
+      <w:r>
+        <w:rPr>
+          <w:rFonts w:eastAsiaTheme="minorEastAsia"/>
+        </w:rPr>
+        <w:t xml:space="preserve"> 2) </w:t>
+      </w:r>
+      <w:r>
+        <w:rPr>
+          <w:rFonts w:eastAsiaTheme="minorEastAsia"/>
+        </w:rPr>
+        <w:t>Pick the variable with the lowest significant p-value</w:t>
+      </w:r>
+      <w:r>
+        <w:rPr>
+          <w:rFonts w:eastAsiaTheme="minorEastAsia"/>
+        </w:rPr>
+        <w:t xml:space="preserve"> </w:t>
+      </w:r>
+      <w:proofErr w:type="gramStart"/>
+      <w:r>
+        <w:rPr>
+          <w:rFonts w:eastAsiaTheme="minorEastAsia"/>
+        </w:rPr>
+        <w:t>3)</w:t>
+      </w:r>
+      <w:r>
+        <w:rPr>
+          <w:rFonts w:eastAsiaTheme="minorEastAsia"/>
+        </w:rPr>
+        <w:t>Add</w:t>
+      </w:r>
+      <w:proofErr w:type="gramEnd"/>
+      <w:r>
+        <w:rPr>
+          <w:rFonts w:eastAsiaTheme="minorEastAsia"/>
+        </w:rPr>
+        <w:t xml:space="preserve"> the remaining variables one at a time to the existing</w:t>
+      </w:r>
+      <w:r>
+        <w:rPr>
+          <w:rFonts w:eastAsiaTheme="minorEastAsia"/>
+        </w:rPr>
+        <w:t xml:space="preserve"> </w:t>
+      </w:r>
+      <w:r>
+        <w:rPr>
+          <w:rFonts w:eastAsiaTheme="minorEastAsia"/>
+        </w:rPr>
+        <w:t>model, and pick the variable with the lowest significant</w:t>
+      </w:r>
+      <w:r>
+        <w:rPr>
+          <w:rFonts w:eastAsiaTheme="minorEastAsia"/>
+        </w:rPr>
+        <w:t xml:space="preserve"> </w:t>
+      </w:r>
+      <w:r>
+        <w:rPr>
+          <w:rFonts w:eastAsiaTheme="minorEastAsia"/>
+        </w:rPr>
+        <w:t>p-value</w:t>
+      </w:r>
+      <w:r>
+        <w:rPr>
+          <w:rFonts w:eastAsiaTheme="minorEastAsia"/>
+        </w:rPr>
+        <w:t xml:space="preserve"> 4) </w:t>
+      </w:r>
+      <w:r>
+        <w:rPr>
+          <w:rFonts w:eastAsiaTheme="minorEastAsia"/>
+        </w:rPr>
+        <w:t>Repeat until any of the remaining variables does not have</w:t>
+      </w:r>
+      <w:r>
+        <w:rPr>
+          <w:rFonts w:eastAsiaTheme="minorEastAsia"/>
+        </w:rPr>
+        <w:t xml:space="preserve"> </w:t>
+      </w:r>
+      <w:r>
+        <w:rPr>
+          <w:rFonts w:eastAsiaTheme="minorEastAsia"/>
+        </w:rPr>
+        <w:t>a significant p-value</w:t>
+      </w:r>
+      <w:r>
+        <w:rPr>
+          <w:rFonts w:eastAsiaTheme="minorEastAsia"/>
+        </w:rPr>
+        <w:t xml:space="preserve"> </w:t>
+      </w:r>
+      <w:r>
+        <w:rPr>
+          <w:rFonts w:eastAsiaTheme="minorEastAsia"/>
+        </w:rPr>
+        <w:t>In forward-selection the p-value approach isn’t any simpler, so</w:t>
+      </w:r>
+      <w:r>
+        <w:rPr>
+          <w:rFonts w:eastAsiaTheme="minorEastAsia"/>
+        </w:rPr>
+        <w:t xml:space="preserve"> </w:t>
+      </w:r>
+      <w:r>
+        <w:rPr>
+          <w:rFonts w:eastAsiaTheme="minorEastAsia"/>
+        </w:rPr>
+        <w:t>there’s almost no incentive to use it.</w:t>
       </w:r>
     </w:p>
     <w:sectPr>

</xml_diff>